<commit_message>
Confirmation Email and PDF fixes
</commit_message>
<xml_diff>
--- a/parkstay/templates/doc/booking_confirmation_template.docx
+++ b/parkstay/templates/doc/booking_confirmation_template.docx
@@ -1,6 +1,6 @@
 
 <file path=word/document.xml><?xml version="1.0" encoding="utf-8"?>
-<w:document xmlns:wpc="http://schemas.microsoft.com/office/word/2010/wordprocessingCanvas" xmlns:cx="http://schemas.microsoft.com/office/drawing/2014/chartex" xmlns:cx1="http://schemas.microsoft.com/office/drawing/2015/9/8/chartex" xmlns:cx2="http://schemas.microsoft.com/office/drawing/2015/10/21/chartex" xmlns:cx3="http://schemas.microsoft.com/office/drawing/2016/5/9/chartex" xmlns:cx4="http://schemas.microsoft.com/office/drawing/2016/5/10/chartex" xmlns:cx5="http://schemas.microsoft.com/office/drawing/2016/5/11/chartex" xmlns:cx6="http://schemas.microsoft.com/office/drawing/2016/5/12/chartex" xmlns:cx7="http://schemas.microsoft.com/office/drawing/2016/5/13/chartex" xmlns:cx8="http://schemas.microsoft.com/office/drawing/2016/5/14/chartex" xmlns:mc="http://schemas.openxmlformats.org/markup-compatibility/2006" xmlns:aink="http://schemas.microsoft.com/office/drawing/2016/ink" xmlns:am3d="http://schemas.microsoft.com/office/drawing/2017/model3d" xmlns:o="urn:schemas-microsoft-com:office:office" xmlns:r="http://schemas.openxmlformats.org/officeDocument/2006/relationships" xmlns:m="http://schemas.openxmlformats.org/officeDocument/2006/math" xmlns:v="urn:schemas-microsoft-com:vml" xmlns:wp14="http://schemas.microsoft.com/office/word/2010/wordprocessingDrawing" xmlns:wp="http://schemas.openxmlformats.org/drawingml/2006/wordprocessingDrawing" xmlns:w10="urn:schemas-microsoft-com:office:word" xmlns:w="http://schemas.openxmlformats.org/wordprocessingml/2006/main" xmlns:w14="http://schemas.microsoft.com/office/word/2010/wordml" xmlns:w15="http://schemas.microsoft.com/office/word/2012/wordml" xmlns:w16cex="http://schemas.microsoft.com/office/word/2018/wordml/cex" xmlns:w16cid="http://schemas.microsoft.com/office/word/2016/wordml/cid" xmlns:w16="http://schemas.microsoft.com/office/word/2018/wordml" xmlns:w16se="http://schemas.microsoft.com/office/word/2015/wordml/symex" xmlns:wpg="http://schemas.microsoft.com/office/word/2010/wordprocessingGroup" xmlns:wpi="http://schemas.microsoft.com/office/word/2010/wordprocessingInk" xmlns:wne="http://schemas.microsoft.com/office/word/2006/wordml" xmlns:wps="http://schemas.microsoft.com/office/word/2010/wordprocessingShape" mc:Ignorable="w14 w15 w16se w16cid w16 w16cex wp14">
+<w:document xmlns:wpc="http://schemas.microsoft.com/office/word/2010/wordprocessingCanvas" xmlns:cx="http://schemas.microsoft.com/office/drawing/2014/chartex" xmlns:cx1="http://schemas.microsoft.com/office/drawing/2015/9/8/chartex" xmlns:cx2="http://schemas.microsoft.com/office/drawing/2015/10/21/chartex" xmlns:cx3="http://schemas.microsoft.com/office/drawing/2016/5/9/chartex" xmlns:cx4="http://schemas.microsoft.com/office/drawing/2016/5/10/chartex" xmlns:cx5="http://schemas.microsoft.com/office/drawing/2016/5/11/chartex" xmlns:cx6="http://schemas.microsoft.com/office/drawing/2016/5/12/chartex" xmlns:cx7="http://schemas.microsoft.com/office/drawing/2016/5/13/chartex" xmlns:cx8="http://schemas.microsoft.com/office/drawing/2016/5/14/chartex" xmlns:mc="http://schemas.openxmlformats.org/markup-compatibility/2006" xmlns:aink="http://schemas.microsoft.com/office/drawing/2016/ink" xmlns:am3d="http://schemas.microsoft.com/office/drawing/2017/model3d" xmlns:o="urn:schemas-microsoft-com:office:office" xmlns:r="http://schemas.openxmlformats.org/officeDocument/2006/relationships" xmlns:m="http://schemas.openxmlformats.org/officeDocument/2006/math" xmlns:v="urn:schemas-microsoft-com:vml" xmlns:wp14="http://schemas.microsoft.com/office/word/2010/wordprocessingDrawing" xmlns:wp="http://schemas.openxmlformats.org/drawingml/2006/wordprocessingDrawing" xmlns:w10="urn:schemas-microsoft-com:office:word" xmlns:w="http://schemas.openxmlformats.org/wordprocessingml/2006/main" xmlns:w14="http://schemas.microsoft.com/office/word/2010/wordml" xmlns:w15="http://schemas.microsoft.com/office/word/2012/wordml" xmlns:w16cex="http://schemas.microsoft.com/office/word/2018/wordml/cex" xmlns:w16cid="http://schemas.microsoft.com/office/word/2016/wordml/cid" xmlns:w16="http://schemas.microsoft.com/office/word/2018/wordml" xmlns:w16se="http://schemas.microsoft.com/office/word/2015/wordml/symex" xmlns:wpg="http://schemas.microsoft.com/office/word/2010/wordprocessingGroup" xmlns:wpi="http://schemas.microsoft.com/office/word/2010/wordprocessingInk" xmlns:wne="http://schemas.microsoft.com/office/word/2006/wordml" xmlns:wps="http://schemas.microsoft.com/office/word/2010/wordprocessingShape" xmlns:a="http://schemas.openxmlformats.org/drawingml/2006/main" xmlns:pic="http://schemas.openxmlformats.org/drawingml/2006/picture" mc:Ignorable="w14 w15 w16se w16cid w16 w16cex wp14">
   <w:body>
     <w:p>
       <w:pPr>
@@ -631,7 +631,7 @@
     <w:p>
       <w:pPr>
         <w:rPr>
-          <w:rFonts w:eastAsia="Times New Roman" w:cstheme="minorHAnsi"/>
+          <w:rFonts w:eastAsia="Times New Roman" w:cs="Calibri" w:cstheme="minorAscii"/>
           <w:color w:val="000000"/>
           <w:sz w:val="21"/>
           <w:szCs w:val="21"/>
@@ -640,19 +640,19 @@
       </w:pPr>
       <w:r>
         <w:rPr>
-          <w:rFonts w:eastAsia="Times New Roman" w:cstheme="minorHAnsi"/>
-          <w:color w:val="000000"/>
+          <w:rFonts w:eastAsia="Times New Roman" w:cs="Calibri" w:cstheme="minorAscii"/>
+          <w:color w:val="000000" w:themeColor="text1" w:themeTint="FF" w:themeShade="FF"/>
           <w:sz w:val="21"/>
           <w:szCs w:val="21"/>
           <w:lang w:val="en-AU" w:eastAsia="en-GB"/>
         </w:rPr>
         <w:t xml:space="preserve">This booking does not provide any exemption from Western Australia’s </w:t>
       </w:r>
-      <w:hyperlink r:id="rId7" w:history="1">
+      <w:hyperlink r:id="Rb31c3d5b2a8e468e">
         <w:r>
           <w:rPr>
             <w:rStyle w:val="Hyperlink"/>
-            <w:rFonts w:eastAsia="Times New Roman" w:cstheme="minorHAnsi"/>
+            <w:rFonts w:eastAsia="Times New Roman" w:cs="Calibri" w:cstheme="minorAscii"/>
             <w:sz w:val="21"/>
             <w:szCs w:val="21"/>
             <w:lang w:val="en-AU" w:eastAsia="en-GB"/>
@@ -662,18 +662,19 @@
       </w:hyperlink>
       <w:r>
         <w:rPr>
-          <w:rFonts w:eastAsia="Times New Roman" w:cstheme="minorHAnsi"/>
-          <w:color w:val="000000"/>
+          <w:rFonts w:eastAsia="Times New Roman" w:cs="Calibri" w:cstheme="minorAscii"/>
+          <w:color w:val="000000" w:themeColor="text1" w:themeTint="FF" w:themeShade="FF"/>
           <w:sz w:val="21"/>
           <w:szCs w:val="21"/>
           <w:lang w:val="en-AU" w:eastAsia="en-GB"/>
         </w:rPr>
         <w:t xml:space="preserve"> or </w:t>
       </w:r>
-      <w:hyperlink r:id="rId8" w:tgtFrame="_blank" w:history="1">
+      <w:hyperlink r:id="R73598ed830e24898">
         <w:r>
           <w:rPr>
-            <w:rFonts w:eastAsia="Times New Roman" w:cstheme="minorHAnsi"/>
+            <w:rStyle w:val="Hyperlink"/>
+            <w:rFonts w:eastAsia="Times New Roman" w:cs="Calibri" w:cstheme="minorAscii"/>
             <w:color w:val="0000FF"/>
             <w:sz w:val="21"/>
             <w:szCs w:val="21"/>
@@ -685,8 +686,8 @@
       </w:hyperlink>
       <w:r>
         <w:rPr>
-          <w:rFonts w:eastAsia="Times New Roman" w:cstheme="minorHAnsi"/>
-          <w:color w:val="000000"/>
+          <w:rFonts w:eastAsia="Times New Roman" w:cs="Calibri" w:cstheme="minorAscii"/>
+          <w:color w:val="000000" w:themeColor="text1" w:themeTint="FF" w:themeShade="FF"/>
           <w:sz w:val="21"/>
           <w:szCs w:val="21"/>
           <w:lang w:val="en-AU" w:eastAsia="en-GB"/>
@@ -822,12 +823,12 @@
         <w:tblStyle w:val="TableGrid"/>
         <w:tblW w:w="5000" w:type="pct"/>
         <w:tblBorders>
-          <w:top w:val="none" w:sz="0" w:space="0" w:color="auto"/>
-          <w:left w:val="none" w:sz="0" w:space="0" w:color="auto"/>
-          <w:bottom w:val="none" w:sz="0" w:space="0" w:color="auto"/>
-          <w:right w:val="none" w:sz="0" w:space="0" w:color="auto"/>
-          <w:insideH w:val="none" w:sz="0" w:space="0" w:color="auto"/>
-          <w:insideV w:val="none" w:sz="0" w:space="0" w:color="auto"/>
+          <w:top w:val="none" w:color="auto" w:sz="0" w:space="0"/>
+          <w:left w:val="none" w:color="auto" w:sz="0" w:space="0"/>
+          <w:bottom w:val="none" w:color="auto" w:sz="0" w:space="0"/>
+          <w:right w:val="none" w:color="auto" w:sz="0" w:space="0"/>
+          <w:insideH w:val="none" w:color="auto" w:sz="0" w:space="0"/>
+          <w:insideV w:val="none" w:color="auto" w:sz="0" w:space="0"/>
         </w:tblBorders>
         <w:tblCellMar>
           <w:top w:w="284" w:type="dxa"/>
@@ -862,7 +863,6 @@
           </w:p>
         </w:tc>
       </w:tr>
-      <w:commentRangeEnd w:id="0"/>
       <w:tr>
         <w:tc>
           <w:tcPr>
@@ -877,6 +877,7 @@
                 <w:szCs w:val="21"/>
               </w:rPr>
             </w:pPr>
+            <w:commentRangeEnd w:id="0"/>
             <w:r>
               <w:rPr>
                 <w:sz w:val="21"/>
@@ -1376,7 +1377,7 @@
       </w:pPr>
     </w:p>
     <w:sectPr>
-      <w:pgSz w:w="11900" w:h="16840"/>
+      <w:pgSz w:w="11900" w:h="16840" w:orient="portrait"/>
       <w:pgMar w:top="720" w:right="720" w:bottom="720" w:left="720" w:header="708" w:footer="708" w:gutter="0"/>
       <w:cols w:space="708"/>
       <w:docGrid w:linePitch="360"/>
@@ -1387,7 +1388,7 @@
 
 <file path=word/comments.xml><?xml version="1.0" encoding="utf-8"?>
 <w:comments xmlns:wpc="http://schemas.microsoft.com/office/word/2010/wordprocessingCanvas" xmlns:cx="http://schemas.microsoft.com/office/drawing/2014/chartex" xmlns:cx1="http://schemas.microsoft.com/office/drawing/2015/9/8/chartex" xmlns:cx2="http://schemas.microsoft.com/office/drawing/2015/10/21/chartex" xmlns:cx3="http://schemas.microsoft.com/office/drawing/2016/5/9/chartex" xmlns:cx4="http://schemas.microsoft.com/office/drawing/2016/5/10/chartex" xmlns:cx5="http://schemas.microsoft.com/office/drawing/2016/5/11/chartex" xmlns:cx6="http://schemas.microsoft.com/office/drawing/2016/5/12/chartex" xmlns:cx7="http://schemas.microsoft.com/office/drawing/2016/5/13/chartex" xmlns:cx8="http://schemas.microsoft.com/office/drawing/2016/5/14/chartex" xmlns:mc="http://schemas.openxmlformats.org/markup-compatibility/2006" xmlns:aink="http://schemas.microsoft.com/office/drawing/2016/ink" xmlns:am3d="http://schemas.microsoft.com/office/drawing/2017/model3d" xmlns:o="urn:schemas-microsoft-com:office:office" xmlns:r="http://schemas.openxmlformats.org/officeDocument/2006/relationships" xmlns:m="http://schemas.openxmlformats.org/officeDocument/2006/math" xmlns:v="urn:schemas-microsoft-com:vml" xmlns:wp14="http://schemas.microsoft.com/office/word/2010/wordprocessingDrawing" xmlns:wp="http://schemas.openxmlformats.org/drawingml/2006/wordprocessingDrawing" xmlns:w10="urn:schemas-microsoft-com:office:word" xmlns:w="http://schemas.openxmlformats.org/wordprocessingml/2006/main" xmlns:w14="http://schemas.microsoft.com/office/word/2010/wordml" xmlns:w15="http://schemas.microsoft.com/office/word/2012/wordml" xmlns:w16cex="http://schemas.microsoft.com/office/word/2018/wordml/cex" xmlns:w16cid="http://schemas.microsoft.com/office/word/2016/wordml/cid" xmlns:w16="http://schemas.microsoft.com/office/word/2018/wordml" xmlns:w16se="http://schemas.microsoft.com/office/word/2015/wordml/symex" xmlns:wpg="http://schemas.microsoft.com/office/word/2010/wordprocessingGroup" xmlns:wpi="http://schemas.microsoft.com/office/word/2010/wordprocessingInk" xmlns:wne="http://schemas.microsoft.com/office/word/2006/wordml" xmlns:wps="http://schemas.microsoft.com/office/word/2010/wordprocessingShape" mc:Ignorable="w14 w15 w16se w16cid w16 w16cex wp14">
-  <w:comment w:id="0" w:author="Andrew Kemp" w:date="2020-05-04T09:35:00Z" w:initials="AK">
+  <w:comment w:initials="AK" w:author="Andrew Kemp" w:date="2020-05-04T09:35:00Z" w:id="0">
     <w:p>
       <w:pPr>
         <w:pStyle w:val="CommentText"/>
@@ -1448,7 +1449,7 @@
         <w:ind w:left="720" w:hanging="360"/>
       </w:pPr>
       <w:rPr>
-        <w:rFonts w:ascii="Symbol" w:hAnsi="Symbol" w:hint="default"/>
+        <w:rFonts w:hint="default" w:ascii="Symbol" w:hAnsi="Symbol"/>
         <w:sz w:val="20"/>
       </w:rPr>
     </w:lvl>
@@ -1464,7 +1465,7 @@
         <w:ind w:left="1440" w:hanging="360"/>
       </w:pPr>
       <w:rPr>
-        <w:rFonts w:ascii="Courier New" w:hAnsi="Courier New" w:hint="default"/>
+        <w:rFonts w:hint="default" w:ascii="Courier New" w:hAnsi="Courier New"/>
         <w:sz w:val="20"/>
       </w:rPr>
     </w:lvl>
@@ -1480,7 +1481,7 @@
         <w:ind w:left="2160" w:hanging="360"/>
       </w:pPr>
       <w:rPr>
-        <w:rFonts w:ascii="Wingdings" w:hAnsi="Wingdings" w:hint="default"/>
+        <w:rFonts w:hint="default" w:ascii="Wingdings" w:hAnsi="Wingdings"/>
         <w:sz w:val="20"/>
       </w:rPr>
     </w:lvl>
@@ -1496,7 +1497,7 @@
         <w:ind w:left="2880" w:hanging="360"/>
       </w:pPr>
       <w:rPr>
-        <w:rFonts w:ascii="Wingdings" w:hAnsi="Wingdings" w:hint="default"/>
+        <w:rFonts w:hint="default" w:ascii="Wingdings" w:hAnsi="Wingdings"/>
         <w:sz w:val="20"/>
       </w:rPr>
     </w:lvl>
@@ -1512,7 +1513,7 @@
         <w:ind w:left="3600" w:hanging="360"/>
       </w:pPr>
       <w:rPr>
-        <w:rFonts w:ascii="Wingdings" w:hAnsi="Wingdings" w:hint="default"/>
+        <w:rFonts w:hint="default" w:ascii="Wingdings" w:hAnsi="Wingdings"/>
         <w:sz w:val="20"/>
       </w:rPr>
     </w:lvl>
@@ -1528,7 +1529,7 @@
         <w:ind w:left="4320" w:hanging="360"/>
       </w:pPr>
       <w:rPr>
-        <w:rFonts w:ascii="Wingdings" w:hAnsi="Wingdings" w:hint="default"/>
+        <w:rFonts w:hint="default" w:ascii="Wingdings" w:hAnsi="Wingdings"/>
         <w:sz w:val="20"/>
       </w:rPr>
     </w:lvl>
@@ -1544,7 +1545,7 @@
         <w:ind w:left="5040" w:hanging="360"/>
       </w:pPr>
       <w:rPr>
-        <w:rFonts w:ascii="Wingdings" w:hAnsi="Wingdings" w:hint="default"/>
+        <w:rFonts w:hint="default" w:ascii="Wingdings" w:hAnsi="Wingdings"/>
         <w:sz w:val="20"/>
       </w:rPr>
     </w:lvl>
@@ -1560,7 +1561,7 @@
         <w:ind w:left="5760" w:hanging="360"/>
       </w:pPr>
       <w:rPr>
-        <w:rFonts w:ascii="Wingdings" w:hAnsi="Wingdings" w:hint="default"/>
+        <w:rFonts w:hint="default" w:ascii="Wingdings" w:hAnsi="Wingdings"/>
         <w:sz w:val="20"/>
       </w:rPr>
     </w:lvl>
@@ -1576,7 +1577,7 @@
         <w:ind w:left="6480" w:hanging="360"/>
       </w:pPr>
       <w:rPr>
-        <w:rFonts w:ascii="Wingdings" w:hAnsi="Wingdings" w:hint="default"/>
+        <w:rFonts w:hint="default" w:ascii="Wingdings" w:hAnsi="Wingdings"/>
         <w:sz w:val="20"/>
       </w:rPr>
     </w:lvl>
@@ -1594,7 +1595,7 @@
         <w:ind w:left="720" w:hanging="360"/>
       </w:pPr>
       <w:rPr>
-        <w:rFonts w:ascii="Symbol" w:hAnsi="Symbol" w:hint="default"/>
+        <w:rFonts w:hint="default" w:ascii="Symbol" w:hAnsi="Symbol"/>
       </w:rPr>
     </w:lvl>
     <w:lvl w:ilvl="1" w:tplc="08090003" w:tentative="1">
@@ -1606,7 +1607,7 @@
         <w:ind w:left="1440" w:hanging="360"/>
       </w:pPr>
       <w:rPr>
-        <w:rFonts w:ascii="Courier New" w:hAnsi="Courier New" w:cs="Courier New" w:hint="default"/>
+        <w:rFonts w:hint="default" w:ascii="Courier New" w:hAnsi="Courier New" w:cs="Courier New"/>
       </w:rPr>
     </w:lvl>
     <w:lvl w:ilvl="2" w:tplc="08090005" w:tentative="1">
@@ -1618,7 +1619,7 @@
         <w:ind w:left="2160" w:hanging="360"/>
       </w:pPr>
       <w:rPr>
-        <w:rFonts w:ascii="Wingdings" w:hAnsi="Wingdings" w:hint="default"/>
+        <w:rFonts w:hint="default" w:ascii="Wingdings" w:hAnsi="Wingdings"/>
       </w:rPr>
     </w:lvl>
     <w:lvl w:ilvl="3" w:tplc="08090001" w:tentative="1">
@@ -1630,7 +1631,7 @@
         <w:ind w:left="2880" w:hanging="360"/>
       </w:pPr>
       <w:rPr>
-        <w:rFonts w:ascii="Symbol" w:hAnsi="Symbol" w:hint="default"/>
+        <w:rFonts w:hint="default" w:ascii="Symbol" w:hAnsi="Symbol"/>
       </w:rPr>
     </w:lvl>
     <w:lvl w:ilvl="4" w:tplc="08090003" w:tentative="1">
@@ -1642,7 +1643,7 @@
         <w:ind w:left="3600" w:hanging="360"/>
       </w:pPr>
       <w:rPr>
-        <w:rFonts w:ascii="Courier New" w:hAnsi="Courier New" w:cs="Courier New" w:hint="default"/>
+        <w:rFonts w:hint="default" w:ascii="Courier New" w:hAnsi="Courier New" w:cs="Courier New"/>
       </w:rPr>
     </w:lvl>
     <w:lvl w:ilvl="5" w:tplc="08090005" w:tentative="1">
@@ -1654,7 +1655,7 @@
         <w:ind w:left="4320" w:hanging="360"/>
       </w:pPr>
       <w:rPr>
-        <w:rFonts w:ascii="Wingdings" w:hAnsi="Wingdings" w:hint="default"/>
+        <w:rFonts w:hint="default" w:ascii="Wingdings" w:hAnsi="Wingdings"/>
       </w:rPr>
     </w:lvl>
     <w:lvl w:ilvl="6" w:tplc="08090001" w:tentative="1">
@@ -1666,7 +1667,7 @@
         <w:ind w:left="5040" w:hanging="360"/>
       </w:pPr>
       <w:rPr>
-        <w:rFonts w:ascii="Symbol" w:hAnsi="Symbol" w:hint="default"/>
+        <w:rFonts w:hint="default" w:ascii="Symbol" w:hAnsi="Symbol"/>
       </w:rPr>
     </w:lvl>
     <w:lvl w:ilvl="7" w:tplc="08090003" w:tentative="1">
@@ -1678,7 +1679,7 @@
         <w:ind w:left="5760" w:hanging="360"/>
       </w:pPr>
       <w:rPr>
-        <w:rFonts w:ascii="Courier New" w:hAnsi="Courier New" w:cs="Courier New" w:hint="default"/>
+        <w:rFonts w:hint="default" w:ascii="Courier New" w:hAnsi="Courier New" w:cs="Courier New"/>
       </w:rPr>
     </w:lvl>
     <w:lvl w:ilvl="8" w:tplc="08090005" w:tentative="1">
@@ -1690,7 +1691,7 @@
         <w:ind w:left="6480" w:hanging="360"/>
       </w:pPr>
       <w:rPr>
-        <w:rFonts w:ascii="Wingdings" w:hAnsi="Wingdings" w:hint="default"/>
+        <w:rFonts w:hint="default" w:ascii="Wingdings" w:hAnsi="Wingdings"/>
       </w:rPr>
     </w:lvl>
   </w:abstractNum>
@@ -1716,7 +1717,7 @@
   <w:docDefaults>
     <w:rPrDefault>
       <w:rPr>
-        <w:rFonts w:asciiTheme="minorHAnsi" w:eastAsiaTheme="minorHAnsi" w:hAnsiTheme="minorHAnsi" w:cstheme="minorBidi"/>
+        <w:rFonts w:asciiTheme="minorHAnsi" w:hAnsiTheme="minorHAnsi" w:eastAsiaTheme="minorHAnsi" w:cstheme="minorBidi"/>
         <w:sz w:val="24"/>
         <w:szCs w:val="24"/>
         <w:lang w:val="en-GB" w:eastAsia="en-US" w:bidi="ar-SA"/>
@@ -1727,14 +1728,14 @@
   <w:latentStyles w:defLockedState="0" w:defUIPriority="99" w:defSemiHidden="0" w:defUnhideWhenUsed="0" w:defQFormat="0" w:count="376">
     <w:lsdException w:name="Normal" w:uiPriority="0" w:qFormat="1"/>
     <w:lsdException w:name="heading 1" w:uiPriority="9" w:qFormat="1"/>
-    <w:lsdException w:name="heading 2" w:semiHidden="1" w:uiPriority="9" w:unhideWhenUsed="1" w:qFormat="1"/>
-    <w:lsdException w:name="heading 3" w:semiHidden="1" w:uiPriority="9" w:unhideWhenUsed="1" w:qFormat="1"/>
-    <w:lsdException w:name="heading 4" w:semiHidden="1" w:uiPriority="9" w:unhideWhenUsed="1" w:qFormat="1"/>
-    <w:lsdException w:name="heading 5" w:semiHidden="1" w:uiPriority="9" w:unhideWhenUsed="1" w:qFormat="1"/>
-    <w:lsdException w:name="heading 6" w:semiHidden="1" w:uiPriority="9" w:unhideWhenUsed="1" w:qFormat="1"/>
-    <w:lsdException w:name="heading 7" w:semiHidden="1" w:uiPriority="9" w:unhideWhenUsed="1" w:qFormat="1"/>
-    <w:lsdException w:name="heading 8" w:semiHidden="1" w:uiPriority="9" w:unhideWhenUsed="1" w:qFormat="1"/>
-    <w:lsdException w:name="heading 9" w:semiHidden="1" w:uiPriority="9" w:unhideWhenUsed="1" w:qFormat="1"/>
+    <w:lsdException w:name="heading 2" w:uiPriority="9" w:semiHidden="1" w:unhideWhenUsed="1" w:qFormat="1"/>
+    <w:lsdException w:name="heading 3" w:uiPriority="9" w:semiHidden="1" w:unhideWhenUsed="1" w:qFormat="1"/>
+    <w:lsdException w:name="heading 4" w:uiPriority="9" w:semiHidden="1" w:unhideWhenUsed="1" w:qFormat="1"/>
+    <w:lsdException w:name="heading 5" w:uiPriority="9" w:semiHidden="1" w:unhideWhenUsed="1" w:qFormat="1"/>
+    <w:lsdException w:name="heading 6" w:uiPriority="9" w:semiHidden="1" w:unhideWhenUsed="1" w:qFormat="1"/>
+    <w:lsdException w:name="heading 7" w:uiPriority="9" w:semiHidden="1" w:unhideWhenUsed="1" w:qFormat="1"/>
+    <w:lsdException w:name="heading 8" w:uiPriority="9" w:semiHidden="1" w:unhideWhenUsed="1" w:qFormat="1"/>
+    <w:lsdException w:name="heading 9" w:uiPriority="9" w:semiHidden="1" w:unhideWhenUsed="1" w:qFormat="1"/>
     <w:lsdException w:name="index 1" w:semiHidden="1" w:unhideWhenUsed="1"/>
     <w:lsdException w:name="index 2" w:semiHidden="1" w:unhideWhenUsed="1"/>
     <w:lsdException w:name="index 3" w:semiHidden="1" w:unhideWhenUsed="1"/>
@@ -1744,22 +1745,22 @@
     <w:lsdException w:name="index 7" w:semiHidden="1" w:unhideWhenUsed="1"/>
     <w:lsdException w:name="index 8" w:semiHidden="1" w:unhideWhenUsed="1"/>
     <w:lsdException w:name="index 9" w:semiHidden="1" w:unhideWhenUsed="1"/>
-    <w:lsdException w:name="toc 1" w:semiHidden="1" w:uiPriority="39" w:unhideWhenUsed="1"/>
-    <w:lsdException w:name="toc 2" w:semiHidden="1" w:uiPriority="39" w:unhideWhenUsed="1"/>
-    <w:lsdException w:name="toc 3" w:semiHidden="1" w:uiPriority="39" w:unhideWhenUsed="1"/>
-    <w:lsdException w:name="toc 4" w:semiHidden="1" w:uiPriority="39" w:unhideWhenUsed="1"/>
-    <w:lsdException w:name="toc 5" w:semiHidden="1" w:uiPriority="39" w:unhideWhenUsed="1"/>
-    <w:lsdException w:name="toc 6" w:semiHidden="1" w:uiPriority="39" w:unhideWhenUsed="1"/>
-    <w:lsdException w:name="toc 7" w:semiHidden="1" w:uiPriority="39" w:unhideWhenUsed="1"/>
-    <w:lsdException w:name="toc 8" w:semiHidden="1" w:uiPriority="39" w:unhideWhenUsed="1"/>
-    <w:lsdException w:name="toc 9" w:semiHidden="1" w:uiPriority="39" w:unhideWhenUsed="1"/>
+    <w:lsdException w:name="toc 1" w:uiPriority="39" w:semiHidden="1" w:unhideWhenUsed="1"/>
+    <w:lsdException w:name="toc 2" w:uiPriority="39" w:semiHidden="1" w:unhideWhenUsed="1"/>
+    <w:lsdException w:name="toc 3" w:uiPriority="39" w:semiHidden="1" w:unhideWhenUsed="1"/>
+    <w:lsdException w:name="toc 4" w:uiPriority="39" w:semiHidden="1" w:unhideWhenUsed="1"/>
+    <w:lsdException w:name="toc 5" w:uiPriority="39" w:semiHidden="1" w:unhideWhenUsed="1"/>
+    <w:lsdException w:name="toc 6" w:uiPriority="39" w:semiHidden="1" w:unhideWhenUsed="1"/>
+    <w:lsdException w:name="toc 7" w:uiPriority="39" w:semiHidden="1" w:unhideWhenUsed="1"/>
+    <w:lsdException w:name="toc 8" w:uiPriority="39" w:semiHidden="1" w:unhideWhenUsed="1"/>
+    <w:lsdException w:name="toc 9" w:uiPriority="39" w:semiHidden="1" w:unhideWhenUsed="1"/>
     <w:lsdException w:name="Normal Indent" w:semiHidden="1" w:unhideWhenUsed="1"/>
     <w:lsdException w:name="footnote text" w:semiHidden="1" w:unhideWhenUsed="1"/>
     <w:lsdException w:name="annotation text" w:semiHidden="1" w:unhideWhenUsed="1"/>
     <w:lsdException w:name="header" w:semiHidden="1" w:unhideWhenUsed="1"/>
     <w:lsdException w:name="footer" w:semiHidden="1" w:unhideWhenUsed="1"/>
     <w:lsdException w:name="index heading" w:semiHidden="1" w:unhideWhenUsed="1"/>
-    <w:lsdException w:name="caption" w:semiHidden="1" w:uiPriority="35" w:unhideWhenUsed="1" w:qFormat="1"/>
+    <w:lsdException w:name="caption" w:uiPriority="35" w:semiHidden="1" w:unhideWhenUsed="1" w:qFormat="1"/>
     <w:lsdException w:name="table of figures" w:semiHidden="1" w:unhideWhenUsed="1"/>
     <w:lsdException w:name="envelope address" w:semiHidden="1" w:unhideWhenUsed="1"/>
     <w:lsdException w:name="envelope return" w:semiHidden="1" w:unhideWhenUsed="1"/>
@@ -1790,7 +1791,7 @@
     <w:lsdException w:name="Title" w:uiPriority="10" w:qFormat="1"/>
     <w:lsdException w:name="Closing" w:semiHidden="1" w:unhideWhenUsed="1"/>
     <w:lsdException w:name="Signature" w:semiHidden="1" w:unhideWhenUsed="1"/>
-    <w:lsdException w:name="Default Paragraph Font" w:semiHidden="1" w:uiPriority="1" w:unhideWhenUsed="1"/>
+    <w:lsdException w:name="Default Paragraph Font" w:uiPriority="1" w:semiHidden="1" w:unhideWhenUsed="1"/>
     <w:lsdException w:name="Body Text" w:semiHidden="1" w:unhideWhenUsed="1"/>
     <w:lsdException w:name="Body Text Indent" w:semiHidden="1" w:unhideWhenUsed="1"/>
     <w:lsdException w:name="List Continue" w:semiHidden="1" w:unhideWhenUsed="1"/>
@@ -1990,8 +1991,8 @@
     <w:lsdException w:name="Subtle Reference" w:uiPriority="31" w:qFormat="1"/>
     <w:lsdException w:name="Intense Reference" w:uiPriority="32" w:qFormat="1"/>
     <w:lsdException w:name="Book Title" w:uiPriority="33" w:qFormat="1"/>
-    <w:lsdException w:name="Bibliography" w:semiHidden="1" w:uiPriority="37" w:unhideWhenUsed="1"/>
-    <w:lsdException w:name="TOC Heading" w:semiHidden="1" w:uiPriority="39" w:unhideWhenUsed="1" w:qFormat="1"/>
+    <w:lsdException w:name="Bibliography" w:uiPriority="37" w:semiHidden="1" w:unhideWhenUsed="1"/>
+    <w:lsdException w:name="TOC Heading" w:uiPriority="39" w:semiHidden="1" w:unhideWhenUsed="1" w:qFormat="1"/>
     <w:lsdException w:name="Plain Table 1" w:uiPriority="41"/>
     <w:lsdException w:name="Plain Table 2" w:uiPriority="42"/>
     <w:lsdException w:name="Plain Table 3" w:uiPriority="43"/>
@@ -2100,17 +2101,17 @@
     <w:lsdException w:name="Smart Hyperlink" w:semiHidden="1" w:unhideWhenUsed="1"/>
     <w:lsdException w:name="Smart Link" w:semiHidden="1" w:unhideWhenUsed="1"/>
   </w:latentStyles>
-  <w:style w:type="paragraph" w:default="1" w:styleId="Normal">
+  <w:style w:type="paragraph" w:styleId="Normal" w:default="1">
     <w:name w:val="Normal"/>
     <w:qFormat/>
   </w:style>
-  <w:style w:type="character" w:default="1" w:styleId="DefaultParagraphFont">
+  <w:style w:type="character" w:styleId="DefaultParagraphFont" w:default="1">
     <w:name w:val="Default Paragraph Font"/>
     <w:uiPriority w:val="1"/>
     <w:semiHidden/>
     <w:unhideWhenUsed/>
   </w:style>
-  <w:style w:type="table" w:default="1" w:styleId="TableNormal">
+  <w:style w:type="table" w:styleId="TableNormal" w:default="1">
     <w:name w:val="Normal Table"/>
     <w:uiPriority w:val="99"/>
     <w:semiHidden/>
@@ -2125,7 +2126,7 @@
       </w:tblCellMar>
     </w:tblPr>
   </w:style>
-  <w:style w:type="numbering" w:default="1" w:styleId="NoList">
+  <w:style w:type="numbering" w:styleId="NoList" w:default="1">
     <w:name w:val="No List"/>
     <w:uiPriority w:val="99"/>
     <w:semiHidden/>
@@ -2138,16 +2139,16 @@
     <w:rsid w:val="006245D2"/>
     <w:tblPr>
       <w:tblBorders>
-        <w:top w:val="single" w:sz="4" w:space="0" w:color="auto"/>
-        <w:left w:val="single" w:sz="4" w:space="0" w:color="auto"/>
-        <w:bottom w:val="single" w:sz="4" w:space="0" w:color="auto"/>
-        <w:right w:val="single" w:sz="4" w:space="0" w:color="auto"/>
-        <w:insideH w:val="single" w:sz="4" w:space="0" w:color="auto"/>
-        <w:insideV w:val="single" w:sz="4" w:space="0" w:color="auto"/>
+        <w:top w:val="single" w:color="auto" w:sz="4" w:space="0"/>
+        <w:left w:val="single" w:color="auto" w:sz="4" w:space="0"/>
+        <w:bottom w:val="single" w:color="auto" w:sz="4" w:space="0"/>
+        <w:right w:val="single" w:color="auto" w:sz="4" w:space="0"/>
+        <w:insideH w:val="single" w:color="auto" w:sz="4" w:space="0"/>
+        <w:insideV w:val="single" w:color="auto" w:sz="4" w:space="0"/>
       </w:tblBorders>
     </w:tblPr>
   </w:style>
-  <w:style w:type="character" w:customStyle="1" w:styleId="marko90jcbg7u">
+  <w:style w:type="character" w:styleId="marko90jcbg7u" w:customStyle="1">
     <w:name w:val="marko90jcbg7u"/>
     <w:basedOn w:val="DefaultParagraphFont"/>
     <w:rsid w:val="00DA000A"/>
@@ -2173,7 +2174,7 @@
       <w:spacing w:before="100" w:beforeAutospacing="1" w:after="100" w:afterAutospacing="1"/>
     </w:pPr>
     <w:rPr>
-      <w:rFonts w:ascii="Times New Roman" w:eastAsia="Times New Roman" w:hAnsi="Times New Roman" w:cs="Times New Roman"/>
+      <w:rFonts w:ascii="Times New Roman" w:hAnsi="Times New Roman" w:eastAsia="Times New Roman" w:cs="Times New Roman"/>
       <w:lang w:val="en-AU" w:eastAsia="en-GB"/>
     </w:rPr>
   </w:style>
@@ -2225,7 +2226,7 @@
       <w:szCs w:val="20"/>
     </w:rPr>
   </w:style>
-  <w:style w:type="character" w:customStyle="1" w:styleId="CommentTextChar">
+  <w:style w:type="character" w:styleId="CommentTextChar" w:customStyle="1">
     <w:name w:val="Comment Text Char"/>
     <w:basedOn w:val="DefaultParagraphFont"/>
     <w:link w:val="CommentText"/>
@@ -2251,7 +2252,7 @@
       <w:bCs/>
     </w:rPr>
   </w:style>
-  <w:style w:type="character" w:customStyle="1" w:styleId="CommentSubjectChar">
+  <w:style w:type="character" w:styleId="CommentSubjectChar" w:customStyle="1">
     <w:name w:val="Comment Subject Char"/>
     <w:basedOn w:val="CommentTextChar"/>
     <w:link w:val="CommentSubject"/>
@@ -2279,7 +2280,7 @@
       <w:szCs w:val="18"/>
     </w:rPr>
   </w:style>
-  <w:style w:type="character" w:customStyle="1" w:styleId="BalloonTextChar">
+  <w:style w:type="character" w:styleId="BalloonTextChar" w:customStyle="1">
     <w:name w:val="Balloon Text Char"/>
     <w:basedOn w:val="DefaultParagraphFont"/>
     <w:link w:val="BalloonText"/>

</xml_diff>

<commit_message>
Text changes for covid
</commit_message>
<xml_diff>
--- a/parkstay/templates/doc/booking_confirmation_template.docx
+++ b/parkstay/templates/doc/booking_confirmation_template.docx
@@ -1,6 +1,6 @@
 
 <file path=word/document.xml><?xml version="1.0" encoding="utf-8"?>
-<w:document xmlns:wpc="http://schemas.microsoft.com/office/word/2010/wordprocessingCanvas" xmlns:cx="http://schemas.microsoft.com/office/drawing/2014/chartex" xmlns:cx1="http://schemas.microsoft.com/office/drawing/2015/9/8/chartex" xmlns:cx2="http://schemas.microsoft.com/office/drawing/2015/10/21/chartex" xmlns:cx3="http://schemas.microsoft.com/office/drawing/2016/5/9/chartex" xmlns:cx4="http://schemas.microsoft.com/office/drawing/2016/5/10/chartex" xmlns:cx5="http://schemas.microsoft.com/office/drawing/2016/5/11/chartex" xmlns:cx6="http://schemas.microsoft.com/office/drawing/2016/5/12/chartex" xmlns:cx7="http://schemas.microsoft.com/office/drawing/2016/5/13/chartex" xmlns:cx8="http://schemas.microsoft.com/office/drawing/2016/5/14/chartex" xmlns:mc="http://schemas.openxmlformats.org/markup-compatibility/2006" xmlns:aink="http://schemas.microsoft.com/office/drawing/2016/ink" xmlns:am3d="http://schemas.microsoft.com/office/drawing/2017/model3d" xmlns:o="urn:schemas-microsoft-com:office:office" xmlns:r="http://schemas.openxmlformats.org/officeDocument/2006/relationships" xmlns:m="http://schemas.openxmlformats.org/officeDocument/2006/math" xmlns:v="urn:schemas-microsoft-com:vml" xmlns:wp14="http://schemas.microsoft.com/office/word/2010/wordprocessingDrawing" xmlns:wp="http://schemas.openxmlformats.org/drawingml/2006/wordprocessingDrawing" xmlns:w10="urn:schemas-microsoft-com:office:word" xmlns:w="http://schemas.openxmlformats.org/wordprocessingml/2006/main" xmlns:w14="http://schemas.microsoft.com/office/word/2010/wordml" xmlns:w15="http://schemas.microsoft.com/office/word/2012/wordml" xmlns:w16cex="http://schemas.microsoft.com/office/word/2018/wordml/cex" xmlns:w16cid="http://schemas.microsoft.com/office/word/2016/wordml/cid" xmlns:w16="http://schemas.microsoft.com/office/word/2018/wordml" xmlns:w16se="http://schemas.microsoft.com/office/word/2015/wordml/symex" xmlns:wpg="http://schemas.microsoft.com/office/word/2010/wordprocessingGroup" xmlns:wpi="http://schemas.microsoft.com/office/word/2010/wordprocessingInk" xmlns:wne="http://schemas.microsoft.com/office/word/2006/wordml" xmlns:wps="http://schemas.microsoft.com/office/word/2010/wordprocessingShape" mc:Ignorable="w14 w15 w16se w16cid w16 w16cex wp14">
+<w:document xmlns:wpc="http://schemas.microsoft.com/office/word/2010/wordprocessingCanvas" xmlns:cx="http://schemas.microsoft.com/office/drawing/2014/chartex" xmlns:cx1="http://schemas.microsoft.com/office/drawing/2015/9/8/chartex" xmlns:cx2="http://schemas.microsoft.com/office/drawing/2015/10/21/chartex" xmlns:cx3="http://schemas.microsoft.com/office/drawing/2016/5/9/chartex" xmlns:cx4="http://schemas.microsoft.com/office/drawing/2016/5/10/chartex" xmlns:cx5="http://schemas.microsoft.com/office/drawing/2016/5/11/chartex" xmlns:cx6="http://schemas.microsoft.com/office/drawing/2016/5/12/chartex" xmlns:cx7="http://schemas.microsoft.com/office/drawing/2016/5/13/chartex" xmlns:cx8="http://schemas.microsoft.com/office/drawing/2016/5/14/chartex" xmlns:mc="http://schemas.openxmlformats.org/markup-compatibility/2006" xmlns:aink="http://schemas.microsoft.com/office/drawing/2016/ink" xmlns:am3d="http://schemas.microsoft.com/office/drawing/2017/model3d" xmlns:o="urn:schemas-microsoft-com:office:office" xmlns:r="http://schemas.openxmlformats.org/officeDocument/2006/relationships" xmlns:m="http://schemas.openxmlformats.org/officeDocument/2006/math" xmlns:v="urn:schemas-microsoft-com:vml" xmlns:wp14="http://schemas.microsoft.com/office/word/2010/wordprocessingDrawing" xmlns:wp="http://schemas.openxmlformats.org/drawingml/2006/wordprocessingDrawing" xmlns:w10="urn:schemas-microsoft-com:office:word" xmlns:w="http://schemas.openxmlformats.org/wordprocessingml/2006/main" xmlns:w14="http://schemas.microsoft.com/office/word/2010/wordml" xmlns:w15="http://schemas.microsoft.com/office/word/2012/wordml" xmlns:w16cex="http://schemas.microsoft.com/office/word/2018/wordml/cex" xmlns:w16cid="http://schemas.microsoft.com/office/word/2016/wordml/cid" xmlns:w16="http://schemas.microsoft.com/office/word/2018/wordml" xmlns:w16sdtdh="http://schemas.microsoft.com/office/word/2020/wordml/sdtdatahash" xmlns:w16se="http://schemas.microsoft.com/office/word/2015/wordml/symex" xmlns:wpg="http://schemas.microsoft.com/office/word/2010/wordprocessingGroup" xmlns:wpi="http://schemas.microsoft.com/office/word/2010/wordprocessingInk" xmlns:wne="http://schemas.microsoft.com/office/word/2006/wordml" xmlns:wps="http://schemas.microsoft.com/office/word/2010/wordprocessingShape" mc:Ignorable="w14 w15 w16se w16cid w16 w16cex w16sdtdh wp14">
   <w:body>
     <w:p>
       <w:pPr>
@@ -100,7 +100,215 @@
           <w:szCs w:val="21"/>
           <w:lang w:eastAsia="en-GB"/>
         </w:rPr>
-        <w:t>DO NOT TRAVEL TO CAMPGROUNDS, PARKS OR OTHER RESERVES IF ANY PERSON IN YOUR TRAVELLING PARTY:</w:t>
+        <w:t>PARKS AND WILDLIFE SERVICE CAMPGROUNDS</w:t>
+      </w:r>
+      <w:r>
+        <w:rPr>
+          <w:rFonts w:eastAsia="Times New Roman" w:cstheme="minorHAnsi"/>
+          <w:b/>
+          <w:bCs/>
+          <w:color w:val="000000"/>
+          <w:sz w:val="21"/>
+          <w:szCs w:val="21"/>
+          <w:lang w:eastAsia="en-GB"/>
+        </w:rPr>
+        <w:t xml:space="preserve"> ARE NOT SUITABLE LOCATIONS</w:t>
+      </w:r>
+      <w:r>
+        <w:rPr>
+          <w:rFonts w:eastAsia="Times New Roman" w:cstheme="minorHAnsi"/>
+          <w:b/>
+          <w:bCs/>
+          <w:color w:val="000000"/>
+          <w:sz w:val="21"/>
+          <w:szCs w:val="21"/>
+          <w:lang w:eastAsia="en-GB"/>
+        </w:rPr>
+        <w:t xml:space="preserve"> FOR </w:t>
+      </w:r>
+      <w:r>
+        <w:rPr>
+          <w:rFonts w:eastAsia="Times New Roman" w:cstheme="minorHAnsi"/>
+          <w:b/>
+          <w:bCs/>
+          <w:color w:val="000000"/>
+          <w:sz w:val="21"/>
+          <w:szCs w:val="21"/>
+          <w:lang w:eastAsia="en-GB"/>
+        </w:rPr>
+        <w:t>COVID-19 ISOLATION</w:t>
+      </w:r>
+    </w:p>
+    <w:p>
+      <w:pPr>
+        <w:rPr>
+          <w:rFonts w:eastAsia="Times New Roman" w:cstheme="minorHAnsi"/>
+          <w:b/>
+          <w:bCs/>
+          <w:color w:val="000000"/>
+          <w:sz w:val="21"/>
+          <w:szCs w:val="21"/>
+          <w:lang w:eastAsia="en-GB"/>
+        </w:rPr>
+      </w:pPr>
+    </w:p>
+    <w:p>
+      <w:pPr>
+        <w:rPr>
+          <w:rFonts w:eastAsia="Times New Roman" w:cstheme="minorHAnsi"/>
+          <w:color w:val="000000"/>
+          <w:sz w:val="21"/>
+          <w:szCs w:val="21"/>
+          <w:lang w:eastAsia="en-GB"/>
+        </w:rPr>
+      </w:pPr>
+      <w:r>
+        <w:rPr>
+          <w:rFonts w:eastAsia="Times New Roman" w:cstheme="minorHAnsi"/>
+          <w:color w:val="000000"/>
+          <w:sz w:val="21"/>
+          <w:szCs w:val="21"/>
+          <w:lang w:eastAsia="en-GB"/>
+        </w:rPr>
+        <w:t xml:space="preserve">This booking does not provide any exemption </w:t>
+      </w:r>
+      <w:r>
+        <w:rPr>
+          <w:rFonts w:eastAsia="Times New Roman" w:cstheme="minorHAnsi"/>
+          <w:color w:val="000000"/>
+          <w:sz w:val="21"/>
+          <w:szCs w:val="21"/>
+          <w:lang w:eastAsia="en-GB"/>
+        </w:rPr>
+        <w:t xml:space="preserve">from </w:t>
+      </w:r>
+      <w:r>
+        <w:rPr>
+          <w:rFonts w:eastAsia="Times New Roman" w:cstheme="minorHAnsi"/>
+          <w:color w:val="000000"/>
+          <w:sz w:val="21"/>
+          <w:szCs w:val="21"/>
+          <w:lang w:eastAsia="en-GB"/>
+        </w:rPr>
+        <w:t>public health and social measures to</w:t>
+      </w:r>
+      <w:r>
+        <w:rPr>
+          <w:rFonts w:eastAsia="Times New Roman" w:cstheme="minorHAnsi"/>
+          <w:color w:val="000000"/>
+          <w:sz w:val="21"/>
+          <w:szCs w:val="21"/>
+          <w:lang w:eastAsia="en-GB"/>
+        </w:rPr>
+        <w:t xml:space="preserve"> help manage COVID-19 in the community</w:t>
+      </w:r>
+      <w:r>
+        <w:rPr>
+          <w:rFonts w:eastAsia="Times New Roman" w:cstheme="minorHAnsi"/>
+          <w:color w:val="000000"/>
+          <w:sz w:val="21"/>
+          <w:szCs w:val="21"/>
+          <w:lang w:eastAsia="en-GB"/>
+        </w:rPr>
+        <w:t>.</w:t>
+      </w:r>
+      <w:r>
+        <w:rPr>
+          <w:rFonts w:eastAsia="Times New Roman" w:cstheme="minorHAnsi"/>
+          <w:color w:val="000000"/>
+          <w:sz w:val="21"/>
+          <w:szCs w:val="21"/>
+          <w:lang w:eastAsia="en-GB"/>
+        </w:rPr>
+        <w:t xml:space="preserve"> These </w:t>
+      </w:r>
+      <w:r>
+        <w:rPr>
+          <w:rFonts w:eastAsia="Times New Roman" w:cstheme="minorHAnsi"/>
+          <w:color w:val="000000"/>
+          <w:sz w:val="21"/>
+          <w:szCs w:val="21"/>
+          <w:lang w:eastAsia="en-GB"/>
+        </w:rPr>
+        <w:t>measure</w:t>
+      </w:r>
+      <w:r>
+        <w:rPr>
+          <w:rFonts w:eastAsia="Times New Roman" w:cstheme="minorHAnsi"/>
+          <w:color w:val="000000"/>
+          <w:sz w:val="21"/>
+          <w:szCs w:val="21"/>
+          <w:lang w:eastAsia="en-GB"/>
+        </w:rPr>
+        <w:t>s</w:t>
+      </w:r>
+      <w:r>
+        <w:rPr>
+          <w:rFonts w:eastAsia="Times New Roman" w:cstheme="minorHAnsi"/>
+          <w:color w:val="000000"/>
+          <w:sz w:val="21"/>
+          <w:szCs w:val="21"/>
+          <w:lang w:eastAsia="en-GB"/>
+        </w:rPr>
+        <w:t xml:space="preserve"> are subject to change.</w:t>
+      </w:r>
+    </w:p>
+    <w:p>
+      <w:pPr>
+        <w:autoSpaceDE w:val="0"/>
+        <w:autoSpaceDN w:val="0"/>
+        <w:adjustRightInd w:val="0"/>
+        <w:rPr>
+          <w:rFonts w:cstheme="minorHAnsi"/>
+          <w:b/>
+          <w:bCs/>
+          <w:sz w:val="21"/>
+          <w:szCs w:val="21"/>
+        </w:rPr>
+      </w:pPr>
+    </w:p>
+    <w:p>
+      <w:pPr>
+        <w:autoSpaceDE w:val="0"/>
+        <w:autoSpaceDN w:val="0"/>
+        <w:adjustRightInd w:val="0"/>
+        <w:rPr>
+          <w:rFonts w:cstheme="minorHAnsi"/>
+          <w:b/>
+          <w:bCs/>
+          <w:sz w:val="21"/>
+          <w:szCs w:val="21"/>
+        </w:rPr>
+      </w:pPr>
+      <w:r>
+        <w:rPr>
+          <w:rFonts w:cstheme="minorHAnsi"/>
+          <w:b/>
+          <w:bCs/>
+          <w:sz w:val="21"/>
+          <w:szCs w:val="21"/>
+        </w:rPr>
+        <w:t>Stay informed</w:t>
+      </w:r>
+      <w:r>
+        <w:rPr>
+          <w:rFonts w:cstheme="minorHAnsi"/>
+          <w:b/>
+          <w:bCs/>
+          <w:sz w:val="21"/>
+          <w:szCs w:val="21"/>
+        </w:rPr>
+        <w:t xml:space="preserve"> and stay safe</w:t>
+      </w:r>
+      <w:r>
+        <w:rPr>
+          <w:rFonts w:cstheme="minorHAnsi"/>
+          <w:b/>
+          <w:bCs/>
+          <w:sz w:val="21"/>
+          <w:szCs w:val="21"/>
+        </w:rPr>
+        <w:t>:</w:t>
       </w:r>
     </w:p>
     <w:p>
@@ -108,12 +316,13 @@
         <w:pStyle w:val="ListParagraph"/>
         <w:numPr>
           <w:ilvl w:val="0"/>
-          <w:numId w:val="2"/>
+          <w:numId w:val="5"/>
         </w:numPr>
         <w:autoSpaceDE w:val="0"/>
         <w:autoSpaceDN w:val="0"/>
         <w:adjustRightInd w:val="0"/>
         <w:rPr>
+          <w:rStyle w:val="normaltextrun"/>
           <w:rFonts w:cstheme="minorHAnsi"/>
           <w:sz w:val="21"/>
           <w:szCs w:val="21"/>
@@ -125,7 +334,119 @@
           <w:sz w:val="21"/>
           <w:szCs w:val="21"/>
         </w:rPr>
-        <w:t>may have COVID-19 symptoms</w:t>
+        <w:t>G</w:t>
+      </w:r>
+      <w:r>
+        <w:rPr>
+          <w:rFonts w:cstheme="minorHAnsi"/>
+          <w:sz w:val="21"/>
+          <w:szCs w:val="21"/>
+        </w:rPr>
+        <w:t>o to</w:t>
+      </w:r>
+      <w:r>
+        <w:rPr>
+          <w:rFonts w:cstheme="minorHAnsi"/>
+          <w:b/>
+          <w:bCs/>
+          <w:sz w:val="21"/>
+          <w:szCs w:val="21"/>
+        </w:rPr>
+        <w:t xml:space="preserve"> </w:t>
+      </w:r>
+      <w:hyperlink r:id="rId7" w:history="1">
+        <w:r>
+          <w:rPr>
+            <w:rStyle w:val="Hyperlink"/>
+            <w:rFonts w:cstheme="minorHAnsi"/>
+            <w:sz w:val="21"/>
+            <w:szCs w:val="21"/>
+          </w:rPr>
+          <w:t>WA.gov.au</w:t>
+        </w:r>
+      </w:hyperlink>
+      <w:r>
+        <w:rPr>
+          <w:rStyle w:val="normaltextrun"/>
+          <w:rFonts w:cstheme="minorHAnsi"/>
+          <w:sz w:val="21"/>
+          <w:szCs w:val="21"/>
+        </w:rPr>
+        <w:t xml:space="preserve"> </w:t>
+      </w:r>
+      <w:r>
+        <w:rPr>
+          <w:rStyle w:val="normaltextrun"/>
+          <w:rFonts w:cstheme="minorHAnsi"/>
+          <w:sz w:val="21"/>
+          <w:szCs w:val="21"/>
+        </w:rPr>
+        <w:t xml:space="preserve">and </w:t>
+      </w:r>
+      <w:r>
+        <w:rPr>
+          <w:rStyle w:val="normaltextrun"/>
+          <w:rFonts w:cstheme="minorHAnsi"/>
+          <w:sz w:val="21"/>
+          <w:szCs w:val="21"/>
+        </w:rPr>
+        <w:t xml:space="preserve">Department of Health’s </w:t>
+      </w:r>
+      <w:hyperlink r:id="rId8" w:history="1">
+        <w:r>
+          <w:rPr>
+            <w:rStyle w:val="Hyperlink"/>
+            <w:rFonts w:cstheme="minorHAnsi"/>
+            <w:sz w:val="21"/>
+            <w:szCs w:val="21"/>
+          </w:rPr>
+          <w:t>Healthy WA</w:t>
+        </w:r>
+      </w:hyperlink>
+      <w:r>
+        <w:rPr>
+          <w:rStyle w:val="normaltextrun"/>
+          <w:rFonts w:cstheme="minorHAnsi"/>
+          <w:sz w:val="21"/>
+          <w:szCs w:val="21"/>
+        </w:rPr>
+        <w:t xml:space="preserve"> website</w:t>
+      </w:r>
+      <w:r>
+        <w:rPr>
+          <w:rStyle w:val="normaltextrun"/>
+          <w:rFonts w:cstheme="minorHAnsi"/>
+          <w:sz w:val="21"/>
+          <w:szCs w:val="21"/>
+        </w:rPr>
+        <w:t xml:space="preserve"> </w:t>
+      </w:r>
+      <w:r>
+        <w:rPr>
+          <w:rStyle w:val="normaltextrun"/>
+          <w:rFonts w:cstheme="minorHAnsi"/>
+          <w:sz w:val="21"/>
+          <w:szCs w:val="21"/>
+        </w:rPr>
+        <w:t>for the most up-to-date information and advice</w:t>
+      </w:r>
+      <w:r>
+        <w:rPr>
+          <w:rStyle w:val="normaltextrun"/>
+          <w:rFonts w:cstheme="minorHAnsi"/>
+          <w:sz w:val="21"/>
+          <w:szCs w:val="21"/>
+        </w:rPr>
+        <w:t xml:space="preserve"> on COVID-19</w:t>
+      </w:r>
+      <w:r>
+        <w:rPr>
+          <w:rStyle w:val="normaltextrun"/>
+          <w:rFonts w:cstheme="minorHAnsi"/>
+          <w:sz w:val="21"/>
+          <w:szCs w:val="21"/>
+        </w:rPr>
+        <w:t>.</w:t>
       </w:r>
     </w:p>
     <w:p>
@@ -133,7 +454,7 @@
         <w:pStyle w:val="ListParagraph"/>
         <w:numPr>
           <w:ilvl w:val="0"/>
-          <w:numId w:val="2"/>
+          <w:numId w:val="5"/>
         </w:numPr>
         <w:autoSpaceDE w:val="0"/>
         <w:autoSpaceDN w:val="0"/>
@@ -146,224 +467,28 @@
       </w:pPr>
       <w:r>
         <w:rPr>
-          <w:rFonts w:cstheme="minorHAnsi"/>
-          <w:sz w:val="21"/>
-          <w:szCs w:val="21"/>
-        </w:rPr>
-        <w:t>may have had close contact with a person who has COVID-19</w:t>
-      </w:r>
-    </w:p>
-    <w:p>
-      <w:pPr>
-        <w:pStyle w:val="ListParagraph"/>
-        <w:numPr>
-          <w:ilvl w:val="0"/>
-          <w:numId w:val="2"/>
-        </w:numPr>
-        <w:autoSpaceDE w:val="0"/>
-        <w:autoSpaceDN w:val="0"/>
-        <w:adjustRightInd w:val="0"/>
-        <w:rPr>
-          <w:rFonts w:cstheme="minorHAnsi"/>
-          <w:sz w:val="21"/>
-          <w:szCs w:val="21"/>
-        </w:rPr>
-      </w:pPr>
-      <w:r>
-        <w:rPr>
-          <w:rFonts w:cstheme="minorHAnsi"/>
-          <w:sz w:val="21"/>
-          <w:szCs w:val="21"/>
-        </w:rPr>
-        <w:t>is awaiting the results of a COVID-19 test</w:t>
-      </w:r>
-    </w:p>
-    <w:p>
-      <w:pPr>
-        <w:pStyle w:val="ListParagraph"/>
-        <w:numPr>
-          <w:ilvl w:val="0"/>
-          <w:numId w:val="2"/>
-        </w:numPr>
-        <w:autoSpaceDE w:val="0"/>
-        <w:autoSpaceDN w:val="0"/>
-        <w:adjustRightInd w:val="0"/>
-        <w:rPr>
-          <w:rFonts w:cstheme="minorHAnsi"/>
-          <w:sz w:val="21"/>
-          <w:szCs w:val="21"/>
-        </w:rPr>
-      </w:pPr>
-      <w:r>
-        <w:rPr>
-          <w:rFonts w:cstheme="minorHAnsi"/>
-          <w:sz w:val="21"/>
-          <w:szCs w:val="21"/>
-        </w:rPr>
-        <w:t>has been advised to self-isolate by a health professional</w:t>
-      </w:r>
-    </w:p>
-    <w:p>
-      <w:pPr>
-        <w:rPr>
-          <w:rFonts w:cstheme="minorHAnsi"/>
-          <w:sz w:val="21"/>
-          <w:szCs w:val="21"/>
-        </w:rPr>
-      </w:pPr>
-    </w:p>
-    <w:p>
-      <w:pPr>
-        <w:rPr>
           <w:rFonts w:eastAsia="Times New Roman" w:cstheme="minorHAnsi"/>
-          <w:b/>
-          <w:bCs/>
-          <w:color w:val="000000"/>
-          <w:sz w:val="21"/>
-          <w:szCs w:val="21"/>
-          <w:lang w:eastAsia="en-GB"/>
-        </w:rPr>
-      </w:pPr>
+          <w:sz w:val="21"/>
+          <w:szCs w:val="21"/>
+        </w:rPr>
+        <w:t>Ensure you are self-sufficient and able to maintain good personal hygiene</w:t>
+      </w:r>
       <w:r>
         <w:rPr>
           <w:rFonts w:eastAsia="Times New Roman" w:cstheme="minorHAnsi"/>
-          <w:b/>
-          <w:bCs/>
-          <w:color w:val="000000"/>
-          <w:sz w:val="21"/>
-          <w:szCs w:val="21"/>
-          <w:lang w:eastAsia="en-GB"/>
-        </w:rPr>
-        <w:t>Other restrictions</w:t>
-      </w:r>
-    </w:p>
-    <w:p>
-      <w:pPr>
+          <w:sz w:val="21"/>
+          <w:szCs w:val="21"/>
+        </w:rPr>
+        <w:t xml:space="preserve">. </w:t>
+      </w:r>
+      <w:r>
         <w:rPr>
           <w:rFonts w:eastAsia="Times New Roman" w:cstheme="minorHAnsi"/>
-          <w:b/>
-          <w:bCs/>
-          <w:color w:val="000000"/>
-          <w:sz w:val="21"/>
-          <w:szCs w:val="21"/>
-          <w:lang w:eastAsia="en-GB"/>
-        </w:rPr>
-      </w:pPr>
-    </w:p>
-    <w:p>
-      <w:pPr>
-        <w:rPr>
-          <w:rFonts w:eastAsia="Times New Roman" w:cstheme="minorHAnsi"/>
-          <w:color w:val="000000"/>
-          <w:sz w:val="21"/>
-          <w:szCs w:val="21"/>
-          <w:lang w:eastAsia="en-GB"/>
-        </w:rPr>
-      </w:pPr>
-      <w:r>
-        <w:rPr>
-          <w:rFonts w:eastAsia="Times New Roman" w:cstheme="minorHAnsi"/>
-          <w:color w:val="000000"/>
-          <w:sz w:val="21"/>
-          <w:szCs w:val="21"/>
-          <w:lang w:eastAsia="en-GB"/>
-        </w:rPr>
-        <w:t xml:space="preserve">This booking does not provide any exemption from Western Australia’s </w:t>
-      </w:r>
-      <w:hyperlink r:id="rId7" w:history="1">
-        <w:r>
-          <w:rPr>
-            <w:rStyle w:val="Hyperlink"/>
-            <w:rFonts w:eastAsia="Times New Roman" w:cstheme="minorHAnsi"/>
-            <w:sz w:val="21"/>
-            <w:szCs w:val="21"/>
-            <w:lang w:eastAsia="en-GB"/>
-          </w:rPr>
-          <w:t>travel restrictions</w:t>
-        </w:r>
-      </w:hyperlink>
-      <w:r>
-        <w:rPr>
-          <w:rFonts w:eastAsia="Times New Roman" w:cstheme="minorHAnsi"/>
-          <w:color w:val="000000"/>
-          <w:sz w:val="21"/>
-          <w:szCs w:val="21"/>
-          <w:lang w:eastAsia="en-GB"/>
-        </w:rPr>
-        <w:t xml:space="preserve"> or </w:t>
-      </w:r>
-      <w:hyperlink r:id="rId8" w:tgtFrame="_blank" w:history="1">
-        <w:r>
-          <w:rPr>
-            <w:rFonts w:eastAsia="Times New Roman" w:cstheme="minorHAnsi"/>
-            <w:color w:val="0000FF"/>
-            <w:sz w:val="21"/>
-            <w:szCs w:val="21"/>
-            <w:u w:val="single"/>
-            <w:lang w:eastAsia="en-GB"/>
-          </w:rPr>
-          <w:t>gathering restrictions</w:t>
-        </w:r>
-      </w:hyperlink>
-      <w:r>
-        <w:rPr>
-          <w:rFonts w:eastAsia="Times New Roman" w:cstheme="minorHAnsi"/>
-          <w:color w:val="000000"/>
-          <w:sz w:val="21"/>
-          <w:szCs w:val="21"/>
-          <w:lang w:eastAsia="en-GB"/>
-        </w:rPr>
-        <w:t>. These restrictions are subject to change.</w:t>
-      </w:r>
-    </w:p>
-    <w:p>
-      <w:pPr>
-        <w:rPr>
-          <w:rFonts w:eastAsia="Times New Roman" w:cstheme="minorHAnsi"/>
-          <w:color w:val="000000"/>
-          <w:sz w:val="21"/>
-          <w:szCs w:val="21"/>
-          <w:lang w:eastAsia="en-GB"/>
-        </w:rPr>
-      </w:pPr>
-    </w:p>
-    <w:p>
-      <w:pPr>
-        <w:autoSpaceDE w:val="0"/>
-        <w:autoSpaceDN w:val="0"/>
-        <w:adjustRightInd w:val="0"/>
-        <w:rPr>
-          <w:rFonts w:cstheme="minorHAnsi"/>
-          <w:b/>
-          <w:bCs/>
-          <w:sz w:val="21"/>
-          <w:szCs w:val="21"/>
-        </w:rPr>
-      </w:pPr>
-      <w:r>
-        <w:rPr>
-          <w:rFonts w:cstheme="minorHAnsi"/>
-          <w:b/>
-          <w:bCs/>
-          <w:sz w:val="21"/>
-          <w:szCs w:val="21"/>
-        </w:rPr>
-        <w:t>Stay informed</w:t>
-      </w:r>
-    </w:p>
-    <w:p>
-      <w:pPr>
-        <w:autoSpaceDE w:val="0"/>
-        <w:autoSpaceDN w:val="0"/>
-        <w:adjustRightInd w:val="0"/>
-        <w:rPr>
-          <w:rFonts w:cstheme="minorHAnsi"/>
-          <w:b/>
-          <w:bCs/>
-          <w:sz w:val="21"/>
-          <w:szCs w:val="21"/>
-        </w:rPr>
-      </w:pPr>
+          <w:sz w:val="21"/>
+          <w:szCs w:val="21"/>
+        </w:rPr>
+        <w:t>Facilities at Parks and Wildlife Service campgrounds are basic.</w:t>
+      </w:r>
     </w:p>
     <w:p>
       <w:pPr>
@@ -389,103 +514,9 @@
           <w:sz w:val="21"/>
           <w:szCs w:val="21"/>
         </w:rPr>
-        <w:t xml:space="preserve">Keep checking </w:t>
+        <w:t xml:space="preserve">Check the Parks and Wildlife Service’s </w:t>
       </w:r>
       <w:hyperlink r:id="rId9" w:history="1">
-        <w:r>
-          <w:rPr>
-            <w:rStyle w:val="Hyperlink"/>
-            <w:rFonts w:asciiTheme="minorHAnsi" w:hAnsiTheme="minorHAnsi" w:cstheme="minorHAnsi"/>
-            <w:sz w:val="21"/>
-            <w:szCs w:val="21"/>
-          </w:rPr>
-          <w:t>WA.gov.au</w:t>
-        </w:r>
-      </w:hyperlink>
-      <w:r>
-        <w:rPr>
-          <w:rStyle w:val="normaltextrun"/>
-          <w:rFonts w:asciiTheme="minorHAnsi" w:hAnsiTheme="minorHAnsi" w:cstheme="minorHAnsi"/>
-          <w:sz w:val="21"/>
-          <w:szCs w:val="21"/>
-        </w:rPr>
-        <w:t xml:space="preserve"> for the most up-to-date information and advice.</w:t>
-      </w:r>
-    </w:p>
-    <w:p>
-      <w:pPr>
-        <w:pStyle w:val="paragraph"/>
-        <w:numPr>
-          <w:ilvl w:val="0"/>
-          <w:numId w:val="3"/>
-        </w:numPr>
-        <w:spacing w:before="0" w:beforeAutospacing="0" w:after="0" w:afterAutospacing="0"/>
-        <w:ind w:left="714" w:hanging="357"/>
-        <w:textAlignment w:val="baseline"/>
-        <w:rPr>
-          <w:rStyle w:val="normaltextrun"/>
-          <w:rFonts w:asciiTheme="minorHAnsi" w:hAnsiTheme="minorHAnsi" w:cstheme="minorHAnsi"/>
-          <w:sz w:val="21"/>
-          <w:szCs w:val="21"/>
-        </w:rPr>
-      </w:pPr>
-      <w:r>
-        <w:rPr>
-          <w:rStyle w:val="normaltextrun"/>
-          <w:rFonts w:asciiTheme="minorHAnsi" w:hAnsiTheme="minorHAnsi" w:cstheme="minorHAnsi"/>
-          <w:sz w:val="21"/>
-          <w:szCs w:val="21"/>
-        </w:rPr>
-        <w:t xml:space="preserve">For up-to-date COVID-19 coronavirus health information including what to do if you suspect you have COVID-19 visit the Department of Health’s </w:t>
-      </w:r>
-      <w:hyperlink r:id="rId10" w:history="1">
-        <w:r>
-          <w:rPr>
-            <w:rStyle w:val="Hyperlink"/>
-            <w:rFonts w:asciiTheme="minorHAnsi" w:hAnsiTheme="minorHAnsi" w:cstheme="minorHAnsi"/>
-            <w:sz w:val="21"/>
-            <w:szCs w:val="21"/>
-          </w:rPr>
-          <w:t>Healthy WA</w:t>
-        </w:r>
-      </w:hyperlink>
-      <w:r>
-        <w:rPr>
-          <w:rStyle w:val="normaltextrun"/>
-          <w:rFonts w:asciiTheme="minorHAnsi" w:hAnsiTheme="minorHAnsi" w:cstheme="minorHAnsi"/>
-          <w:sz w:val="21"/>
-          <w:szCs w:val="21"/>
-        </w:rPr>
-        <w:t xml:space="preserve"> website or call 13COVID.</w:t>
-      </w:r>
-    </w:p>
-    <w:p>
-      <w:pPr>
-        <w:pStyle w:val="paragraph"/>
-        <w:numPr>
-          <w:ilvl w:val="0"/>
-          <w:numId w:val="3"/>
-        </w:numPr>
-        <w:spacing w:before="0" w:beforeAutospacing="0" w:after="0" w:afterAutospacing="0"/>
-        <w:ind w:left="714" w:hanging="357"/>
-        <w:textAlignment w:val="baseline"/>
-        <w:rPr>
-          <w:rStyle w:val="normaltextrun"/>
-          <w:rFonts w:asciiTheme="minorHAnsi" w:hAnsiTheme="minorHAnsi" w:cstheme="minorHAnsi"/>
-          <w:sz w:val="21"/>
-          <w:szCs w:val="21"/>
-        </w:rPr>
-      </w:pPr>
-      <w:r>
-        <w:rPr>
-          <w:rStyle w:val="normaltextrun"/>
-          <w:rFonts w:asciiTheme="minorHAnsi" w:hAnsiTheme="minorHAnsi" w:cstheme="minorHAnsi"/>
-          <w:sz w:val="21"/>
-          <w:szCs w:val="21"/>
-        </w:rPr>
-        <w:t xml:space="preserve">Check the Parks and Wildlife Service’s </w:t>
-      </w:r>
-      <w:hyperlink r:id="rId11" w:history="1">
         <w:r>
           <w:rPr>
             <w:rStyle w:val="Hyperlink"/>
@@ -505,7 +536,7 @@
         </w:rPr>
         <w:t xml:space="preserve"> website and </w:t>
       </w:r>
-      <w:hyperlink r:id="rId12" w:history="1">
+      <w:hyperlink r:id="rId10" w:history="1">
         <w:r>
           <w:rPr>
             <w:rStyle w:val="Hyperlink"/>
@@ -543,7 +574,7 @@
         </w:rPr>
         <w:t xml:space="preserve">Visit the </w:t>
       </w:r>
-      <w:hyperlink r:id="rId13" w:history="1">
+      <w:hyperlink r:id="rId11" w:history="1">
         <w:r>
           <w:rPr>
             <w:rStyle w:val="Hyperlink"/>
@@ -563,7 +594,7 @@
         </w:rPr>
         <w:t xml:space="preserve"> for weather forecasts and warnings, </w:t>
       </w:r>
-      <w:hyperlink r:id="rId14" w:history="1">
+      <w:hyperlink r:id="rId12" w:history="1">
         <w:r>
           <w:rPr>
             <w:rStyle w:val="Hyperlink"/>
@@ -610,7 +641,7 @@
         </w:rPr>
         <w:t xml:space="preserve">Listen to the </w:t>
       </w:r>
-      <w:hyperlink r:id="rId15" w:history="1">
+      <w:hyperlink r:id="rId13" w:history="1">
         <w:r>
           <w:rPr>
             <w:rStyle w:val="Hyperlink"/>
@@ -657,372 +688,6 @@
         </w:rPr>
         <w:t>Check that your contact details and vehicle registration are correct.</w:t>
       </w:r>
-    </w:p>
-    <w:p>
-      <w:pPr>
-        <w:rPr>
-          <w:rFonts w:cstheme="minorHAnsi"/>
-          <w:b/>
-          <w:bCs/>
-          <w:sz w:val="21"/>
-          <w:szCs w:val="21"/>
-        </w:rPr>
-      </w:pPr>
-    </w:p>
-    <w:p>
-      <w:pPr>
-        <w:rPr>
-          <w:rFonts w:cstheme="minorHAnsi"/>
-          <w:b/>
-          <w:bCs/>
-          <w:sz w:val="21"/>
-          <w:szCs w:val="21"/>
-        </w:rPr>
-      </w:pPr>
-      <w:r>
-        <w:rPr>
-          <w:rFonts w:cstheme="minorHAnsi"/>
-          <w:b/>
-          <w:bCs/>
-          <w:sz w:val="21"/>
-          <w:szCs w:val="21"/>
-        </w:rPr>
-        <w:t xml:space="preserve">Stay safe </w:t>
-      </w:r>
-    </w:p>
-    <w:p>
-      <w:pPr>
-        <w:numPr>
-          <w:ilvl w:val="0"/>
-          <w:numId w:val="3"/>
-        </w:numPr>
-        <w:autoSpaceDE w:val="0"/>
-        <w:autoSpaceDN w:val="0"/>
-        <w:adjustRightInd w:val="0"/>
-        <w:spacing w:before="100" w:beforeAutospacing="1" w:after="100" w:afterAutospacing="1"/>
-        <w:rPr>
-          <w:rFonts w:cstheme="minorHAnsi"/>
-          <w:sz w:val="21"/>
-          <w:szCs w:val="21"/>
-        </w:rPr>
-      </w:pPr>
-      <w:r>
-        <w:rPr>
-          <w:rFonts w:cstheme="minorHAnsi"/>
-          <w:sz w:val="21"/>
-          <w:szCs w:val="21"/>
-        </w:rPr>
-        <w:t>Practise social distancing by:</w:t>
-      </w:r>
-    </w:p>
-    <w:p>
-      <w:pPr>
-        <w:numPr>
-          <w:ilvl w:val="1"/>
-          <w:numId w:val="3"/>
-        </w:numPr>
-        <w:autoSpaceDE w:val="0"/>
-        <w:autoSpaceDN w:val="0"/>
-        <w:adjustRightInd w:val="0"/>
-        <w:spacing w:before="100" w:beforeAutospacing="1" w:after="100" w:afterAutospacing="1"/>
-        <w:rPr>
-          <w:rFonts w:cstheme="minorHAnsi"/>
-          <w:sz w:val="21"/>
-          <w:szCs w:val="21"/>
-        </w:rPr>
-      </w:pPr>
-      <w:r>
-        <w:rPr>
-          <w:rFonts w:cstheme="minorHAnsi"/>
-          <w:sz w:val="21"/>
-          <w:szCs w:val="21"/>
-        </w:rPr>
-        <w:t xml:space="preserve"> minimising all unnecessary contact with </w:t>
-      </w:r>
-      <w:proofErr w:type="gramStart"/>
-      <w:r>
-        <w:rPr>
-          <w:rFonts w:cstheme="minorHAnsi"/>
-          <w:sz w:val="21"/>
-          <w:szCs w:val="21"/>
-        </w:rPr>
-        <w:t>others;</w:t>
-      </w:r>
-      <w:proofErr w:type="gramEnd"/>
-    </w:p>
-    <w:p>
-      <w:pPr>
-        <w:numPr>
-          <w:ilvl w:val="1"/>
-          <w:numId w:val="3"/>
-        </w:numPr>
-        <w:autoSpaceDE w:val="0"/>
-        <w:autoSpaceDN w:val="0"/>
-        <w:adjustRightInd w:val="0"/>
-        <w:spacing w:before="100" w:beforeAutospacing="1" w:after="100" w:afterAutospacing="1"/>
-        <w:rPr>
-          <w:rFonts w:cstheme="minorHAnsi"/>
-          <w:sz w:val="21"/>
-          <w:szCs w:val="21"/>
-        </w:rPr>
-      </w:pPr>
-      <w:r>
-        <w:rPr>
-          <w:rFonts w:cstheme="minorHAnsi"/>
-          <w:sz w:val="21"/>
-          <w:szCs w:val="21"/>
-        </w:rPr>
-        <w:t xml:space="preserve"> staying 1.5 metres away from others; and</w:t>
-      </w:r>
-    </w:p>
-    <w:p>
-      <w:pPr>
-        <w:numPr>
-          <w:ilvl w:val="1"/>
-          <w:numId w:val="3"/>
-        </w:numPr>
-        <w:autoSpaceDE w:val="0"/>
-        <w:autoSpaceDN w:val="0"/>
-        <w:adjustRightInd w:val="0"/>
-        <w:spacing w:before="100" w:beforeAutospacing="1" w:after="100" w:afterAutospacing="1"/>
-        <w:rPr>
-          <w:rFonts w:cstheme="minorHAnsi"/>
-          <w:sz w:val="21"/>
-          <w:szCs w:val="21"/>
-        </w:rPr>
-      </w:pPr>
-      <w:r>
-        <w:rPr>
-          <w:rFonts w:cstheme="minorHAnsi"/>
-          <w:sz w:val="21"/>
-          <w:szCs w:val="21"/>
-        </w:rPr>
-        <w:t xml:space="preserve"> avoiding physical greetings such as handshakes, </w:t>
-      </w:r>
-      <w:proofErr w:type="gramStart"/>
-      <w:r>
-        <w:rPr>
-          <w:rFonts w:cstheme="minorHAnsi"/>
-          <w:sz w:val="21"/>
-          <w:szCs w:val="21"/>
-        </w:rPr>
-        <w:t>hugs</w:t>
-      </w:r>
-      <w:proofErr w:type="gramEnd"/>
-      <w:r>
-        <w:rPr>
-          <w:rFonts w:cstheme="minorHAnsi"/>
-          <w:sz w:val="21"/>
-          <w:szCs w:val="21"/>
-        </w:rPr>
-        <w:t xml:space="preserve"> and kisses.</w:t>
-      </w:r>
-    </w:p>
-    <w:p>
-      <w:pPr>
-        <w:numPr>
-          <w:ilvl w:val="0"/>
-          <w:numId w:val="3"/>
-        </w:numPr>
-        <w:spacing w:before="100" w:beforeAutospacing="1" w:after="100" w:afterAutospacing="1"/>
-        <w:rPr>
-          <w:rFonts w:eastAsia="Times New Roman" w:cstheme="minorHAnsi"/>
-          <w:sz w:val="21"/>
-          <w:szCs w:val="21"/>
-        </w:rPr>
-      </w:pPr>
-      <w:r>
-        <w:rPr>
-          <w:rFonts w:eastAsia="Times New Roman" w:cstheme="minorHAnsi"/>
-          <w:sz w:val="21"/>
-          <w:szCs w:val="21"/>
-        </w:rPr>
-        <w:t>Ensure you are self-sufficient and able to maintain good personal hygiene, including washing hands regularly.</w:t>
-      </w:r>
-    </w:p>
-    <w:p>
-      <w:pPr>
-        <w:numPr>
-          <w:ilvl w:val="0"/>
-          <w:numId w:val="3"/>
-        </w:numPr>
-        <w:spacing w:before="100" w:beforeAutospacing="1" w:after="100" w:afterAutospacing="1"/>
-        <w:rPr>
-          <w:rFonts w:eastAsia="Times New Roman" w:cstheme="minorHAnsi"/>
-          <w:sz w:val="21"/>
-          <w:szCs w:val="21"/>
-        </w:rPr>
-      </w:pPr>
-      <w:r>
-        <w:rPr>
-          <w:rFonts w:eastAsia="Times New Roman" w:cstheme="minorHAnsi"/>
-          <w:sz w:val="21"/>
-          <w:szCs w:val="21"/>
-        </w:rPr>
-        <w:t>Carry your own handwashing equipment and materials. Facilities at Parks and Wildlife Service campgrounds are basic.</w:t>
-      </w:r>
-    </w:p>
-    <w:p>
-      <w:pPr>
-        <w:pStyle w:val="ListParagraph"/>
-        <w:numPr>
-          <w:ilvl w:val="0"/>
-          <w:numId w:val="3"/>
-        </w:numPr>
-        <w:autoSpaceDE w:val="0"/>
-        <w:autoSpaceDN w:val="0"/>
-        <w:adjustRightInd w:val="0"/>
-        <w:rPr>
-          <w:rFonts w:cstheme="minorHAnsi"/>
-          <w:sz w:val="21"/>
-          <w:szCs w:val="21"/>
-        </w:rPr>
-      </w:pPr>
-      <w:r>
-        <w:rPr>
-          <w:rFonts w:cstheme="minorHAnsi"/>
-          <w:sz w:val="21"/>
-          <w:szCs w:val="21"/>
-        </w:rPr>
-        <w:t>Cover your mouth and nose when you cough or sneeze. Use a flexed elbow or a tissue - if you use a tissue, dispose of it immediately and appropriately.</w:t>
-      </w:r>
-    </w:p>
-    <w:p>
-      <w:pPr>
-        <w:pStyle w:val="ListParagraph"/>
-        <w:numPr>
-          <w:ilvl w:val="0"/>
-          <w:numId w:val="3"/>
-        </w:numPr>
-        <w:rPr>
-          <w:rStyle w:val="normaltextrun"/>
-          <w:rFonts w:cstheme="minorHAnsi"/>
-          <w:iCs/>
-          <w:sz w:val="21"/>
-          <w:szCs w:val="21"/>
-        </w:rPr>
-      </w:pPr>
-      <w:r>
-        <w:rPr>
-          <w:rFonts w:cstheme="minorHAnsi"/>
-          <w:iCs/>
-          <w:color w:val="000000"/>
-          <w:sz w:val="21"/>
-          <w:szCs w:val="21"/>
-        </w:rPr>
-        <w:t>T</w:t>
-      </w:r>
-      <w:r>
-        <w:rPr>
-          <w:rFonts w:cstheme="minorHAnsi"/>
-          <w:iCs/>
-          <w:sz w:val="21"/>
-          <w:szCs w:val="21"/>
-        </w:rPr>
-        <w:t xml:space="preserve">he </w:t>
-      </w:r>
-      <w:proofErr w:type="gramStart"/>
-      <w:r>
-        <w:rPr>
-          <w:rFonts w:cstheme="minorHAnsi"/>
-          <w:iCs/>
-          <w:sz w:val="21"/>
-          <w:szCs w:val="21"/>
-        </w:rPr>
-        <w:t>four square</w:t>
-      </w:r>
-      <w:proofErr w:type="gramEnd"/>
-      <w:r>
-        <w:rPr>
-          <w:rFonts w:cstheme="minorHAnsi"/>
-          <w:iCs/>
-          <w:color w:val="000000"/>
-          <w:sz w:val="21"/>
-          <w:szCs w:val="21"/>
-        </w:rPr>
-        <w:t xml:space="preserve"> metres of space per person</w:t>
-      </w:r>
-      <w:r>
-        <w:rPr>
-          <w:rFonts w:cstheme="minorHAnsi"/>
-          <w:iCs/>
-          <w:sz w:val="21"/>
-          <w:szCs w:val="21"/>
-        </w:rPr>
-        <w:t xml:space="preserve"> rule, with </w:t>
-      </w:r>
-      <w:r>
-        <w:rPr>
-          <w:rFonts w:cstheme="minorHAnsi"/>
-          <w:iCs/>
-          <w:color w:val="000000"/>
-          <w:sz w:val="21"/>
-          <w:szCs w:val="21"/>
-        </w:rPr>
-        <w:t xml:space="preserve">particular attention to shared facilities and areas such as </w:t>
-      </w:r>
-      <w:r>
-        <w:rPr>
-          <w:rFonts w:cstheme="minorHAnsi"/>
-          <w:iCs/>
-          <w:sz w:val="21"/>
-          <w:szCs w:val="21"/>
-        </w:rPr>
-        <w:t>ablutions/c</w:t>
-      </w:r>
-      <w:r>
-        <w:rPr>
-          <w:rFonts w:cstheme="minorHAnsi"/>
-          <w:iCs/>
-          <w:color w:val="000000"/>
-          <w:sz w:val="21"/>
-          <w:szCs w:val="21"/>
-        </w:rPr>
-        <w:t>amp kitchens and other c</w:t>
-      </w:r>
-      <w:r>
-        <w:rPr>
-          <w:rFonts w:cstheme="minorHAnsi"/>
-          <w:iCs/>
-          <w:sz w:val="21"/>
-          <w:szCs w:val="21"/>
-        </w:rPr>
-        <w:t>ommunal areas,</w:t>
-      </w:r>
-      <w:r>
-        <w:rPr>
-          <w:rFonts w:cstheme="minorHAnsi"/>
-          <w:iCs/>
-          <w:color w:val="000000"/>
-          <w:sz w:val="21"/>
-          <w:szCs w:val="21"/>
-        </w:rPr>
-        <w:t xml:space="preserve"> must also be followed.</w:t>
-      </w:r>
-    </w:p>
-    <w:p>
-      <w:pPr>
-        <w:autoSpaceDE w:val="0"/>
-        <w:autoSpaceDN w:val="0"/>
-        <w:adjustRightInd w:val="0"/>
-        <w:rPr>
-          <w:rFonts w:cstheme="minorHAnsi"/>
-          <w:sz w:val="22"/>
-          <w:szCs w:val="22"/>
-        </w:rPr>
-      </w:pPr>
-    </w:p>
-    <w:p>
-      <w:pPr>
-        <w:autoSpaceDE w:val="0"/>
-        <w:autoSpaceDN w:val="0"/>
-        <w:adjustRightInd w:val="0"/>
-        <w:rPr>
-          <w:rFonts w:cstheme="minorHAnsi"/>
-          <w:sz w:val="28"/>
-          <w:szCs w:val="28"/>
-        </w:rPr>
-      </w:pPr>
     </w:p>
     <w:tbl>
       <w:tblPr>
@@ -1048,7 +713,7 @@
       <w:tr>
         <w:tc>
           <w:tcPr>
-            <w:tcW w:w="9010" w:type="dxa"/>
+            <w:tcW w:w="10460" w:type="dxa"/>
             <w:gridSpan w:val="2"/>
           </w:tcPr>
           <w:p>
@@ -1072,7 +737,7 @@
       <w:tr>
         <w:tc>
           <w:tcPr>
-            <w:tcW w:w="3539" w:type="dxa"/>
+            <w:tcW w:w="4109" w:type="dxa"/>
           </w:tcPr>
           <w:p>
             <w:pPr>
@@ -1096,7 +761,7 @@
         </w:tc>
         <w:tc>
           <w:tcPr>
-            <w:tcW w:w="5471" w:type="dxa"/>
+            <w:tcW w:w="6351" w:type="dxa"/>
           </w:tcPr>
           <w:p>
             <w:pPr>
@@ -1110,23 +775,7 @@
                 <w:sz w:val="21"/>
                 <w:szCs w:val="21"/>
               </w:rPr>
-              <w:t>{{</w:t>
-            </w:r>
-            <w:proofErr w:type="spellStart"/>
-            <w:r>
-              <w:rPr>
-                <w:sz w:val="21"/>
-                <w:szCs w:val="21"/>
-              </w:rPr>
-              <w:t>campname</w:t>
-            </w:r>
-            <w:proofErr w:type="spellEnd"/>
-            <w:r>
-              <w:rPr>
-                <w:sz w:val="21"/>
-                <w:szCs w:val="21"/>
-              </w:rPr>
-              <w:t>}}</w:t>
+              <w:t>{{campname}}</w:t>
             </w:r>
           </w:p>
         </w:tc>
@@ -1134,7 +783,7 @@
       <w:tr>
         <w:tc>
           <w:tcPr>
-            <w:tcW w:w="3539" w:type="dxa"/>
+            <w:tcW w:w="4109" w:type="dxa"/>
           </w:tcPr>
           <w:p>
             <w:pPr>
@@ -1158,7 +807,7 @@
         </w:tc>
         <w:tc>
           <w:tcPr>
-            <w:tcW w:w="5471" w:type="dxa"/>
+            <w:tcW w:w="6351" w:type="dxa"/>
           </w:tcPr>
           <w:p>
             <w:pPr>
@@ -1180,7 +829,7 @@
       <w:tr>
         <w:tc>
           <w:tcPr>
-            <w:tcW w:w="3539" w:type="dxa"/>
+            <w:tcW w:w="4109" w:type="dxa"/>
           </w:tcPr>
           <w:p>
             <w:pPr>
@@ -1204,7 +853,7 @@
         </w:tc>
         <w:tc>
           <w:tcPr>
-            <w:tcW w:w="5471" w:type="dxa"/>
+            <w:tcW w:w="6351" w:type="dxa"/>
           </w:tcPr>
           <w:p>
             <w:pPr>
@@ -1218,23 +867,7 @@
                 <w:sz w:val="21"/>
                 <w:szCs w:val="21"/>
               </w:rPr>
-              <w:t>{{</w:t>
-            </w:r>
-            <w:proofErr w:type="spellStart"/>
-            <w:r>
-              <w:rPr>
-                <w:sz w:val="21"/>
-                <w:szCs w:val="21"/>
-              </w:rPr>
-              <w:t>bookingdates</w:t>
-            </w:r>
-            <w:proofErr w:type="spellEnd"/>
-            <w:r>
-              <w:rPr>
-                <w:sz w:val="21"/>
-                <w:szCs w:val="21"/>
-              </w:rPr>
-              <w:t>}}</w:t>
+              <w:t>{{bookingdates}}</w:t>
             </w:r>
           </w:p>
         </w:tc>
@@ -1242,7 +875,7 @@
       <w:tr>
         <w:tc>
           <w:tcPr>
-            <w:tcW w:w="3539" w:type="dxa"/>
+            <w:tcW w:w="4109" w:type="dxa"/>
           </w:tcPr>
           <w:p>
             <w:pPr>
@@ -1266,7 +899,7 @@
         </w:tc>
         <w:tc>
           <w:tcPr>
-            <w:tcW w:w="5471" w:type="dxa"/>
+            <w:tcW w:w="6351" w:type="dxa"/>
           </w:tcPr>
           <w:p>
             <w:pPr>
@@ -1280,23 +913,7 @@
                 <w:sz w:val="21"/>
                 <w:szCs w:val="21"/>
               </w:rPr>
-              <w:t>{{</w:t>
-            </w:r>
-            <w:proofErr w:type="spellStart"/>
-            <w:r>
-              <w:rPr>
-                <w:sz w:val="21"/>
-                <w:szCs w:val="21"/>
-              </w:rPr>
-              <w:t>numberofguests</w:t>
-            </w:r>
-            <w:proofErr w:type="spellEnd"/>
-            <w:r>
-              <w:rPr>
-                <w:sz w:val="21"/>
-                <w:szCs w:val="21"/>
-              </w:rPr>
-              <w:t>}}</w:t>
+              <w:t>{{numberofguests}}</w:t>
             </w:r>
           </w:p>
         </w:tc>
@@ -1304,7 +921,7 @@
       <w:tr>
         <w:tc>
           <w:tcPr>
-            <w:tcW w:w="3539" w:type="dxa"/>
+            <w:tcW w:w="4109" w:type="dxa"/>
           </w:tcPr>
           <w:p>
             <w:pPr>
@@ -1328,7 +945,7 @@
         </w:tc>
         <w:tc>
           <w:tcPr>
-            <w:tcW w:w="5471" w:type="dxa"/>
+            <w:tcW w:w="6351" w:type="dxa"/>
           </w:tcPr>
           <w:p>
             <w:pPr>
@@ -1342,23 +959,7 @@
                 <w:sz w:val="21"/>
                 <w:szCs w:val="21"/>
               </w:rPr>
-              <w:t>{{</w:t>
-            </w:r>
-            <w:proofErr w:type="spellStart"/>
-            <w:r>
-              <w:rPr>
-                <w:sz w:val="21"/>
-                <w:szCs w:val="21"/>
-              </w:rPr>
-              <w:t>nameandemail</w:t>
-            </w:r>
-            <w:proofErr w:type="spellEnd"/>
-            <w:r>
-              <w:rPr>
-                <w:sz w:val="21"/>
-                <w:szCs w:val="21"/>
-              </w:rPr>
-              <w:t>}}</w:t>
+              <w:t>{{nameandemail}}</w:t>
             </w:r>
           </w:p>
         </w:tc>
@@ -1366,7 +967,7 @@
       <w:tr>
         <w:tc>
           <w:tcPr>
-            <w:tcW w:w="3539" w:type="dxa"/>
+            <w:tcW w:w="4109" w:type="dxa"/>
           </w:tcPr>
           <w:p>
             <w:pPr>
@@ -1390,7 +991,7 @@
         </w:tc>
         <w:tc>
           <w:tcPr>
-            <w:tcW w:w="5471" w:type="dxa"/>
+            <w:tcW w:w="6351" w:type="dxa"/>
           </w:tcPr>
           <w:p>
             <w:pPr>
@@ -1404,23 +1005,7 @@
                 <w:sz w:val="21"/>
                 <w:szCs w:val="21"/>
               </w:rPr>
-              <w:t>{{</w:t>
-            </w:r>
-            <w:proofErr w:type="spellStart"/>
-            <w:r>
-              <w:rPr>
-                <w:sz w:val="21"/>
-                <w:szCs w:val="21"/>
-              </w:rPr>
-              <w:t>bookingno</w:t>
-            </w:r>
-            <w:proofErr w:type="spellEnd"/>
-            <w:r>
-              <w:rPr>
-                <w:sz w:val="21"/>
-                <w:szCs w:val="21"/>
-              </w:rPr>
-              <w:t>}}</w:t>
+              <w:t>{{bookingno}}</w:t>
             </w:r>
           </w:p>
         </w:tc>
@@ -1431,7 +1016,7 @@
         </w:trPr>
         <w:tc>
           <w:tcPr>
-            <w:tcW w:w="3539" w:type="dxa"/>
+            <w:tcW w:w="4109" w:type="dxa"/>
           </w:tcPr>
           <w:p>
             <w:pPr>
@@ -1455,7 +1040,7 @@
         </w:tc>
         <w:tc>
           <w:tcPr>
-            <w:tcW w:w="5471" w:type="dxa"/>
+            <w:tcW w:w="6351" w:type="dxa"/>
           </w:tcPr>
           <w:p>
             <w:pPr>
@@ -1477,7 +1062,7 @@
       <w:tr>
         <w:tc>
           <w:tcPr>
-            <w:tcW w:w="3539" w:type="dxa"/>
+            <w:tcW w:w="4109" w:type="dxa"/>
           </w:tcPr>
           <w:p>
             <w:pPr>
@@ -1490,7 +1075,7 @@
         </w:tc>
         <w:tc>
           <w:tcPr>
-            <w:tcW w:w="5471" w:type="dxa"/>
+            <w:tcW w:w="6351" w:type="dxa"/>
           </w:tcPr>
           <w:p>
             <w:pPr>
@@ -1505,7 +1090,7 @@
       <w:tr>
         <w:tc>
           <w:tcPr>
-            <w:tcW w:w="3539" w:type="dxa"/>
+            <w:tcW w:w="4109" w:type="dxa"/>
           </w:tcPr>
           <w:p>
             <w:pPr>
@@ -1529,7 +1114,7 @@
         </w:tc>
         <w:tc>
           <w:tcPr>
-            <w:tcW w:w="5471" w:type="dxa"/>
+            <w:tcW w:w="6351" w:type="dxa"/>
           </w:tcPr>
           <w:p>
             <w:pPr>
@@ -1543,23 +1128,7 @@
                 <w:sz w:val="21"/>
                 <w:szCs w:val="21"/>
               </w:rPr>
-              <w:t>{{</w:t>
-            </w:r>
-            <w:proofErr w:type="spellStart"/>
-            <w:r>
-              <w:rPr>
-                <w:sz w:val="21"/>
-                <w:szCs w:val="21"/>
-              </w:rPr>
-              <w:t>additionalinfo</w:t>
-            </w:r>
-            <w:proofErr w:type="spellEnd"/>
-            <w:r>
-              <w:rPr>
-                <w:sz w:val="21"/>
-                <w:szCs w:val="21"/>
-              </w:rPr>
-              <w:t>}}</w:t>
+              <w:t>{{additionalinfo}}</w:t>
             </w:r>
           </w:p>
         </w:tc>
@@ -1585,7 +1154,7 @@
 </file>
 
 <file path=word/numbering.xml><?xml version="1.0" encoding="utf-8"?>
-<w:numbering xmlns:wpc="http://schemas.microsoft.com/office/word/2010/wordprocessingCanvas" xmlns:cx="http://schemas.microsoft.com/office/drawing/2014/chartex" xmlns:cx1="http://schemas.microsoft.com/office/drawing/2015/9/8/chartex" xmlns:cx2="http://schemas.microsoft.com/office/drawing/2015/10/21/chartex" xmlns:cx3="http://schemas.microsoft.com/office/drawing/2016/5/9/chartex" xmlns:cx4="http://schemas.microsoft.com/office/drawing/2016/5/10/chartex" xmlns:cx5="http://schemas.microsoft.com/office/drawing/2016/5/11/chartex" xmlns:cx6="http://schemas.microsoft.com/office/drawing/2016/5/12/chartex" xmlns:cx7="http://schemas.microsoft.com/office/drawing/2016/5/13/chartex" xmlns:cx8="http://schemas.microsoft.com/office/drawing/2016/5/14/chartex" xmlns:mc="http://schemas.openxmlformats.org/markup-compatibility/2006" xmlns:aink="http://schemas.microsoft.com/office/drawing/2016/ink" xmlns:am3d="http://schemas.microsoft.com/office/drawing/2017/model3d" xmlns:o="urn:schemas-microsoft-com:office:office" xmlns:r="http://schemas.openxmlformats.org/officeDocument/2006/relationships" xmlns:m="http://schemas.openxmlformats.org/officeDocument/2006/math" xmlns:v="urn:schemas-microsoft-com:vml" xmlns:wp14="http://schemas.microsoft.com/office/word/2010/wordprocessingDrawing" xmlns:wp="http://schemas.openxmlformats.org/drawingml/2006/wordprocessingDrawing" xmlns:w10="urn:schemas-microsoft-com:office:word" xmlns:w="http://schemas.openxmlformats.org/wordprocessingml/2006/main" xmlns:w14="http://schemas.microsoft.com/office/word/2010/wordml" xmlns:w15="http://schemas.microsoft.com/office/word/2012/wordml" xmlns:w16cex="http://schemas.microsoft.com/office/word/2018/wordml/cex" xmlns:w16cid="http://schemas.microsoft.com/office/word/2016/wordml/cid" xmlns:w16="http://schemas.microsoft.com/office/word/2018/wordml" xmlns:w16se="http://schemas.microsoft.com/office/word/2015/wordml/symex" xmlns:wpg="http://schemas.microsoft.com/office/word/2010/wordprocessingGroup" xmlns:wpi="http://schemas.microsoft.com/office/word/2010/wordprocessingInk" xmlns:wne="http://schemas.microsoft.com/office/word/2006/wordml" xmlns:wps="http://schemas.microsoft.com/office/word/2010/wordprocessingShape" mc:Ignorable="w14 w15 w16se w16cid w16 w16cex wp14">
+<w:numbering xmlns:wpc="http://schemas.microsoft.com/office/word/2010/wordprocessingCanvas" xmlns:cx="http://schemas.microsoft.com/office/drawing/2014/chartex" xmlns:cx1="http://schemas.microsoft.com/office/drawing/2015/9/8/chartex" xmlns:cx2="http://schemas.microsoft.com/office/drawing/2015/10/21/chartex" xmlns:cx3="http://schemas.microsoft.com/office/drawing/2016/5/9/chartex" xmlns:cx4="http://schemas.microsoft.com/office/drawing/2016/5/10/chartex" xmlns:cx5="http://schemas.microsoft.com/office/drawing/2016/5/11/chartex" xmlns:cx6="http://schemas.microsoft.com/office/drawing/2016/5/12/chartex" xmlns:cx7="http://schemas.microsoft.com/office/drawing/2016/5/13/chartex" xmlns:cx8="http://schemas.microsoft.com/office/drawing/2016/5/14/chartex" xmlns:mc="http://schemas.openxmlformats.org/markup-compatibility/2006" xmlns:aink="http://schemas.microsoft.com/office/drawing/2016/ink" xmlns:am3d="http://schemas.microsoft.com/office/drawing/2017/model3d" xmlns:o="urn:schemas-microsoft-com:office:office" xmlns:r="http://schemas.openxmlformats.org/officeDocument/2006/relationships" xmlns:m="http://schemas.openxmlformats.org/officeDocument/2006/math" xmlns:v="urn:schemas-microsoft-com:vml" xmlns:wp14="http://schemas.microsoft.com/office/word/2010/wordprocessingDrawing" xmlns:wp="http://schemas.openxmlformats.org/drawingml/2006/wordprocessingDrawing" xmlns:w10="urn:schemas-microsoft-com:office:word" xmlns:w="http://schemas.openxmlformats.org/wordprocessingml/2006/main" xmlns:w14="http://schemas.microsoft.com/office/word/2010/wordml" xmlns:w15="http://schemas.microsoft.com/office/word/2012/wordml" xmlns:w16cex="http://schemas.microsoft.com/office/word/2018/wordml/cex" xmlns:w16cid="http://schemas.microsoft.com/office/word/2016/wordml/cid" xmlns:w16="http://schemas.microsoft.com/office/word/2018/wordml" xmlns:w16sdtdh="http://schemas.microsoft.com/office/word/2020/wordml/sdtdatahash" xmlns:w16se="http://schemas.microsoft.com/office/word/2015/wordml/symex" xmlns:wpg="http://schemas.microsoft.com/office/word/2010/wordprocessingGroup" xmlns:wpi="http://schemas.microsoft.com/office/word/2010/wordprocessingInk" xmlns:wne="http://schemas.microsoft.com/office/word/2006/wordml" xmlns:wps="http://schemas.microsoft.com/office/word/2010/wordprocessingShape" mc:Ignorable="w14 w15 w16se w16cid w16 w16cex w16sdtdh wp14">
   <w:abstractNum w:abstractNumId="0" w15:restartNumberingAfterBreak="0">
     <w:nsid w:val="4CF75227"/>
     <w:multiLevelType w:val="multilevel"/>
@@ -1736,6 +1305,232 @@
     </w:lvl>
   </w:abstractNum>
   <w:abstractNum w:abstractNumId="1" w15:restartNumberingAfterBreak="0">
+    <w:nsid w:val="663E2056"/>
+    <w:multiLevelType w:val="hybridMultilevel"/>
+    <w:tmpl w:val="77509D10"/>
+    <w:lvl w:ilvl="0" w:tplc="0C090001">
+      <w:start w:val="1"/>
+      <w:numFmt w:val="bullet"/>
+      <w:lvlText w:val=""/>
+      <w:lvlJc w:val="left"/>
+      <w:pPr>
+        <w:ind w:left="720" w:hanging="360"/>
+      </w:pPr>
+      <w:rPr>
+        <w:rFonts w:ascii="Symbol" w:hAnsi="Symbol" w:hint="default"/>
+      </w:rPr>
+    </w:lvl>
+    <w:lvl w:ilvl="1" w:tplc="0C090003" w:tentative="1">
+      <w:start w:val="1"/>
+      <w:numFmt w:val="bullet"/>
+      <w:lvlText w:val="o"/>
+      <w:lvlJc w:val="left"/>
+      <w:pPr>
+        <w:ind w:left="1440" w:hanging="360"/>
+      </w:pPr>
+      <w:rPr>
+        <w:rFonts w:ascii="Courier New" w:hAnsi="Courier New" w:cs="Courier New" w:hint="default"/>
+      </w:rPr>
+    </w:lvl>
+    <w:lvl w:ilvl="2" w:tplc="0C090005" w:tentative="1">
+      <w:start w:val="1"/>
+      <w:numFmt w:val="bullet"/>
+      <w:lvlText w:val=""/>
+      <w:lvlJc w:val="left"/>
+      <w:pPr>
+        <w:ind w:left="2160" w:hanging="360"/>
+      </w:pPr>
+      <w:rPr>
+        <w:rFonts w:ascii="Wingdings" w:hAnsi="Wingdings" w:hint="default"/>
+      </w:rPr>
+    </w:lvl>
+    <w:lvl w:ilvl="3" w:tplc="0C090001" w:tentative="1">
+      <w:start w:val="1"/>
+      <w:numFmt w:val="bullet"/>
+      <w:lvlText w:val=""/>
+      <w:lvlJc w:val="left"/>
+      <w:pPr>
+        <w:ind w:left="2880" w:hanging="360"/>
+      </w:pPr>
+      <w:rPr>
+        <w:rFonts w:ascii="Symbol" w:hAnsi="Symbol" w:hint="default"/>
+      </w:rPr>
+    </w:lvl>
+    <w:lvl w:ilvl="4" w:tplc="0C090003" w:tentative="1">
+      <w:start w:val="1"/>
+      <w:numFmt w:val="bullet"/>
+      <w:lvlText w:val="o"/>
+      <w:lvlJc w:val="left"/>
+      <w:pPr>
+        <w:ind w:left="3600" w:hanging="360"/>
+      </w:pPr>
+      <w:rPr>
+        <w:rFonts w:ascii="Courier New" w:hAnsi="Courier New" w:cs="Courier New" w:hint="default"/>
+      </w:rPr>
+    </w:lvl>
+    <w:lvl w:ilvl="5" w:tplc="0C090005" w:tentative="1">
+      <w:start w:val="1"/>
+      <w:numFmt w:val="bullet"/>
+      <w:lvlText w:val=""/>
+      <w:lvlJc w:val="left"/>
+      <w:pPr>
+        <w:ind w:left="4320" w:hanging="360"/>
+      </w:pPr>
+      <w:rPr>
+        <w:rFonts w:ascii="Wingdings" w:hAnsi="Wingdings" w:hint="default"/>
+      </w:rPr>
+    </w:lvl>
+    <w:lvl w:ilvl="6" w:tplc="0C090001" w:tentative="1">
+      <w:start w:val="1"/>
+      <w:numFmt w:val="bullet"/>
+      <w:lvlText w:val=""/>
+      <w:lvlJc w:val="left"/>
+      <w:pPr>
+        <w:ind w:left="5040" w:hanging="360"/>
+      </w:pPr>
+      <w:rPr>
+        <w:rFonts w:ascii="Symbol" w:hAnsi="Symbol" w:hint="default"/>
+      </w:rPr>
+    </w:lvl>
+    <w:lvl w:ilvl="7" w:tplc="0C090003" w:tentative="1">
+      <w:start w:val="1"/>
+      <w:numFmt w:val="bullet"/>
+      <w:lvlText w:val="o"/>
+      <w:lvlJc w:val="left"/>
+      <w:pPr>
+        <w:ind w:left="5760" w:hanging="360"/>
+      </w:pPr>
+      <w:rPr>
+        <w:rFonts w:ascii="Courier New" w:hAnsi="Courier New" w:cs="Courier New" w:hint="default"/>
+      </w:rPr>
+    </w:lvl>
+    <w:lvl w:ilvl="8" w:tplc="0C090005" w:tentative="1">
+      <w:start w:val="1"/>
+      <w:numFmt w:val="bullet"/>
+      <w:lvlText w:val=""/>
+      <w:lvlJc w:val="left"/>
+      <w:pPr>
+        <w:ind w:left="6480" w:hanging="360"/>
+      </w:pPr>
+      <w:rPr>
+        <w:rFonts w:ascii="Wingdings" w:hAnsi="Wingdings" w:hint="default"/>
+      </w:rPr>
+    </w:lvl>
+  </w:abstractNum>
+  <w:abstractNum w:abstractNumId="2" w15:restartNumberingAfterBreak="0">
+    <w:nsid w:val="6F6B2740"/>
+    <w:multiLevelType w:val="hybridMultilevel"/>
+    <w:tmpl w:val="B2FC1BD2"/>
+    <w:lvl w:ilvl="0" w:tplc="0C090001">
+      <w:start w:val="1"/>
+      <w:numFmt w:val="bullet"/>
+      <w:lvlText w:val=""/>
+      <w:lvlJc w:val="left"/>
+      <w:pPr>
+        <w:ind w:left="720" w:hanging="360"/>
+      </w:pPr>
+      <w:rPr>
+        <w:rFonts w:ascii="Symbol" w:hAnsi="Symbol" w:hint="default"/>
+      </w:rPr>
+    </w:lvl>
+    <w:lvl w:ilvl="1" w:tplc="0C090003" w:tentative="1">
+      <w:start w:val="1"/>
+      <w:numFmt w:val="bullet"/>
+      <w:lvlText w:val="o"/>
+      <w:lvlJc w:val="left"/>
+      <w:pPr>
+        <w:ind w:left="1440" w:hanging="360"/>
+      </w:pPr>
+      <w:rPr>
+        <w:rFonts w:ascii="Courier New" w:hAnsi="Courier New" w:cs="Courier New" w:hint="default"/>
+      </w:rPr>
+    </w:lvl>
+    <w:lvl w:ilvl="2" w:tplc="0C090005" w:tentative="1">
+      <w:start w:val="1"/>
+      <w:numFmt w:val="bullet"/>
+      <w:lvlText w:val=""/>
+      <w:lvlJc w:val="left"/>
+      <w:pPr>
+        <w:ind w:left="2160" w:hanging="360"/>
+      </w:pPr>
+      <w:rPr>
+        <w:rFonts w:ascii="Wingdings" w:hAnsi="Wingdings" w:hint="default"/>
+      </w:rPr>
+    </w:lvl>
+    <w:lvl w:ilvl="3" w:tplc="0C090001" w:tentative="1">
+      <w:start w:val="1"/>
+      <w:numFmt w:val="bullet"/>
+      <w:lvlText w:val=""/>
+      <w:lvlJc w:val="left"/>
+      <w:pPr>
+        <w:ind w:left="2880" w:hanging="360"/>
+      </w:pPr>
+      <w:rPr>
+        <w:rFonts w:ascii="Symbol" w:hAnsi="Symbol" w:hint="default"/>
+      </w:rPr>
+    </w:lvl>
+    <w:lvl w:ilvl="4" w:tplc="0C090003" w:tentative="1">
+      <w:start w:val="1"/>
+      <w:numFmt w:val="bullet"/>
+      <w:lvlText w:val="o"/>
+      <w:lvlJc w:val="left"/>
+      <w:pPr>
+        <w:ind w:left="3600" w:hanging="360"/>
+      </w:pPr>
+      <w:rPr>
+        <w:rFonts w:ascii="Courier New" w:hAnsi="Courier New" w:cs="Courier New" w:hint="default"/>
+      </w:rPr>
+    </w:lvl>
+    <w:lvl w:ilvl="5" w:tplc="0C090005" w:tentative="1">
+      <w:start w:val="1"/>
+      <w:numFmt w:val="bullet"/>
+      <w:lvlText w:val=""/>
+      <w:lvlJc w:val="left"/>
+      <w:pPr>
+        <w:ind w:left="4320" w:hanging="360"/>
+      </w:pPr>
+      <w:rPr>
+        <w:rFonts w:ascii="Wingdings" w:hAnsi="Wingdings" w:hint="default"/>
+      </w:rPr>
+    </w:lvl>
+    <w:lvl w:ilvl="6" w:tplc="0C090001" w:tentative="1">
+      <w:start w:val="1"/>
+      <w:numFmt w:val="bullet"/>
+      <w:lvlText w:val=""/>
+      <w:lvlJc w:val="left"/>
+      <w:pPr>
+        <w:ind w:left="5040" w:hanging="360"/>
+      </w:pPr>
+      <w:rPr>
+        <w:rFonts w:ascii="Symbol" w:hAnsi="Symbol" w:hint="default"/>
+      </w:rPr>
+    </w:lvl>
+    <w:lvl w:ilvl="7" w:tplc="0C090003" w:tentative="1">
+      <w:start w:val="1"/>
+      <w:numFmt w:val="bullet"/>
+      <w:lvlText w:val="o"/>
+      <w:lvlJc w:val="left"/>
+      <w:pPr>
+        <w:ind w:left="5760" w:hanging="360"/>
+      </w:pPr>
+      <w:rPr>
+        <w:rFonts w:ascii="Courier New" w:hAnsi="Courier New" w:cs="Courier New" w:hint="default"/>
+      </w:rPr>
+    </w:lvl>
+    <w:lvl w:ilvl="8" w:tplc="0C090005" w:tentative="1">
+      <w:start w:val="1"/>
+      <w:numFmt w:val="bullet"/>
+      <w:lvlText w:val=""/>
+      <w:lvlJc w:val="left"/>
+      <w:pPr>
+        <w:ind w:left="6480" w:hanging="360"/>
+      </w:pPr>
+      <w:rPr>
+        <w:rFonts w:ascii="Wingdings" w:hAnsi="Wingdings" w:hint="default"/>
+      </w:rPr>
+    </w:lvl>
+  </w:abstractNum>
+  <w:abstractNum w:abstractNumId="3" w15:restartNumberingAfterBreak="0">
     <w:nsid w:val="7126084C"/>
     <w:multiLevelType w:val="hybridMultilevel"/>
     <w:tmpl w:val="D412679C"/>
@@ -1848,7 +1643,7 @@
       </w:rPr>
     </w:lvl>
   </w:abstractNum>
-  <w:abstractNum w:abstractNumId="2" w15:restartNumberingAfterBreak="0">
+  <w:abstractNum w:abstractNumId="4" w15:restartNumberingAfterBreak="0">
     <w:nsid w:val="7AB53B20"/>
     <w:multiLevelType w:val="multilevel"/>
     <w:tmpl w:val="DF4270EC"/>
@@ -2001,16 +1796,22 @@
     <w:abstractNumId w:val="0"/>
   </w:num>
   <w:num w:numId="2">
+    <w:abstractNumId w:val="3"/>
+  </w:num>
+  <w:num w:numId="3">
+    <w:abstractNumId w:val="4"/>
+  </w:num>
+  <w:num w:numId="4">
     <w:abstractNumId w:val="1"/>
   </w:num>
-  <w:num w:numId="3">
+  <w:num w:numId="5">
     <w:abstractNumId w:val="2"/>
   </w:num>
 </w:numbering>
 </file>
 
 <file path=word/styles.xml><?xml version="1.0" encoding="utf-8"?>
-<w:styles xmlns:mc="http://schemas.openxmlformats.org/markup-compatibility/2006" xmlns:r="http://schemas.openxmlformats.org/officeDocument/2006/relationships" xmlns:w="http://schemas.openxmlformats.org/wordprocessingml/2006/main" xmlns:w14="http://schemas.microsoft.com/office/word/2010/wordml" xmlns:w15="http://schemas.microsoft.com/office/word/2012/wordml" xmlns:w16cex="http://schemas.microsoft.com/office/word/2018/wordml/cex" xmlns:w16cid="http://schemas.microsoft.com/office/word/2016/wordml/cid" xmlns:w16="http://schemas.microsoft.com/office/word/2018/wordml" xmlns:w16se="http://schemas.microsoft.com/office/word/2015/wordml/symex" mc:Ignorable="w14 w15 w16se w16cid w16 w16cex">
+<w:styles xmlns:mc="http://schemas.openxmlformats.org/markup-compatibility/2006" xmlns:r="http://schemas.openxmlformats.org/officeDocument/2006/relationships" xmlns:w="http://schemas.openxmlformats.org/wordprocessingml/2006/main" xmlns:w14="http://schemas.microsoft.com/office/word/2010/wordml" xmlns:w15="http://schemas.microsoft.com/office/word/2012/wordml" xmlns:w16cex="http://schemas.microsoft.com/office/word/2018/wordml/cex" xmlns:w16cid="http://schemas.microsoft.com/office/word/2016/wordml/cid" xmlns:w16="http://schemas.microsoft.com/office/word/2018/wordml" xmlns:w16sdtdh="http://schemas.microsoft.com/office/word/2020/wordml/sdtdatahash" xmlns:w16se="http://schemas.microsoft.com/office/word/2015/wordml/symex" mc:Ignorable="w14 w15 w16se w16cid w16 w16cex w16sdtdh">
   <w:docDefaults>
     <w:rPrDefault>
       <w:rPr>
@@ -2890,7 +2691,7 @@
 </file>
 
 <file path=customXml/itemProps1.xml><?xml version="1.0" encoding="utf-8"?>
-<ds:datastoreItem xmlns:ds="http://schemas.openxmlformats.org/officeDocument/2006/customXml" ds:itemID="{5AB705AD-8AA2-49AA-9DDA-6B53EEB1ABEE}">
+<ds:datastoreItem xmlns:ds="http://schemas.openxmlformats.org/officeDocument/2006/customXml" ds:itemID="{F56451A5-D727-4008-9D9C-4366D0A4BCEA}">
   <ds:schemaRefs>
     <ds:schemaRef ds:uri="http://schemas.openxmlformats.org/officeDocument/2006/bibliography"/>
   </ds:schemaRefs>

</xml_diff>